<commit_message>
Changed categories nav destination
</commit_message>
<xml_diff>
--- a/Verslag Wijnhuis Ronny.docx
+++ b/Verslag Wijnhuis Ronny.docx
@@ -26,7 +26,7 @@
             <w:tblLook w:val="04A0" w:firstRow="1" w:lastRow="0" w:firstColumn="1" w:lastColumn="0" w:noHBand="0" w:noVBand="1"/>
           </w:tblPr>
           <w:tblGrid>
-            <w:gridCol w:w="7246"/>
+            <w:gridCol w:w="8151"/>
           </w:tblGrid>
           <w:tr>
             <w:sdt>
@@ -69,71 +69,7 @@
                         <w:sz w:val="24"/>
                         <w:szCs w:val="24"/>
                       </w:rPr>
-                      <w:t xml:space="preserve"> </w:t>
-                    </w:r>
-                    <w:r>
-                      <w:rPr>
-                        <w:color w:val="2F5496" w:themeColor="accent1" w:themeShade="BF"/>
-                        <w:sz w:val="24"/>
-                        <w:szCs w:val="24"/>
-                      </w:rPr>
-                      <w:t>202</w:t>
-                    </w:r>
-                    <w:r>
-                      <w:rPr>
-                        <w:color w:val="2F5496" w:themeColor="accent1" w:themeShade="BF"/>
-                        <w:sz w:val="24"/>
-                        <w:szCs w:val="24"/>
-                      </w:rPr>
-                      <w:t>3</w:t>
-                    </w:r>
-                    <w:r>
-                      <w:rPr>
-                        <w:color w:val="2F5496" w:themeColor="accent1" w:themeShade="BF"/>
-                        <w:sz w:val="24"/>
-                        <w:szCs w:val="24"/>
-                      </w:rPr>
-                      <w:t>-202</w:t>
-                    </w:r>
-                    <w:r>
-                      <w:rPr>
-                        <w:color w:val="2F5496" w:themeColor="accent1" w:themeShade="BF"/>
-                        <w:sz w:val="24"/>
-                        <w:szCs w:val="24"/>
-                      </w:rPr>
-                      <w:t>4</w:t>
-                    </w:r>
-                    <w:r>
-                      <w:rPr>
-                        <w:color w:val="2F5496" w:themeColor="accent1" w:themeShade="BF"/>
-                        <w:sz w:val="24"/>
-                        <w:szCs w:val="24"/>
-                      </w:rPr>
-                      <w:t xml:space="preserve"> </w:t>
-                    </w:r>
-                    <w:r>
-                      <w:rPr>
-                        <w:color w:val="2F5496" w:themeColor="accent1" w:themeShade="BF"/>
-                        <w:sz w:val="24"/>
-                        <w:szCs w:val="24"/>
-                      </w:rPr>
-                      <w:t>1st</w:t>
-                    </w:r>
-                    <w:r>
-                      <w:rPr>
-                        <w:color w:val="2F5496" w:themeColor="accent1" w:themeShade="BF"/>
-                        <w:sz w:val="24"/>
-                        <w:szCs w:val="24"/>
-                      </w:rPr>
-                      <w:t>e semester</w:t>
-                    </w:r>
-                    <w:r>
-                      <w:rPr>
-                        <w:color w:val="2F5496" w:themeColor="accent1" w:themeShade="BF"/>
-                        <w:sz w:val="24"/>
-                        <w:szCs w:val="24"/>
-                      </w:rPr>
-                      <w:t xml:space="preserve"> </w:t>
+                      <w:t>2023-2024 1ste semester</w:t>
                     </w:r>
                   </w:p>
                 </w:tc>
@@ -243,7 +179,7 @@
             <w:tblLook w:val="04A0" w:firstRow="1" w:lastRow="0" w:firstColumn="1" w:lastColumn="0" w:noHBand="0" w:noVBand="1"/>
           </w:tblPr>
           <w:tblGrid>
-            <w:gridCol w:w="6998"/>
+            <w:gridCol w:w="7871"/>
           </w:tblGrid>
           <w:tr>
             <w:tc>
@@ -352,15 +288,4182 @@
         </w:p>
       </w:sdtContent>
     </w:sdt>
+    <w:sdt>
+      <w:sdtPr>
+        <w:rPr>
+          <w:lang w:val="nl-NL"/>
+        </w:rPr>
+        <w:id w:val="123125305"/>
+        <w:docPartObj>
+          <w:docPartGallery w:val="Table of Contents"/>
+          <w:docPartUnique/>
+        </w:docPartObj>
+      </w:sdtPr>
+      <w:sdtEndPr>
+        <w:rPr>
+          <w:rFonts w:asciiTheme="minorHAnsi" w:eastAsiaTheme="minorHAnsi" w:hAnsiTheme="minorHAnsi" w:cstheme="minorBidi"/>
+          <w:b/>
+          <w:bCs/>
+          <w:color w:val="auto"/>
+          <w:kern w:val="2"/>
+          <w:sz w:val="22"/>
+          <w:szCs w:val="22"/>
+          <w:lang w:eastAsia="en-US"/>
+          <w14:ligatures w14:val="standardContextual"/>
+        </w:rPr>
+      </w:sdtEndPr>
+      <w:sdtContent>
+        <w:p>
+          <w:pPr>
+            <w:pStyle w:val="Kopvaninhoudsopgave"/>
+          </w:pPr>
+          <w:r>
+            <w:rPr>
+              <w:lang w:val="nl-NL"/>
+            </w:rPr>
+            <w:t>Inhoud</w:t>
+          </w:r>
+        </w:p>
+        <w:p>
+          <w:pPr>
+            <w:pStyle w:val="Inhopg1"/>
+            <w:tabs>
+              <w:tab w:val="right" w:leader="dot" w:pos="10194"/>
+            </w:tabs>
+            <w:rPr>
+              <w:rFonts w:eastAsiaTheme="minorEastAsia"/>
+              <w:noProof/>
+              <w:lang w:eastAsia="nl-BE"/>
+            </w:rPr>
+          </w:pPr>
+          <w:r>
+            <w:fldChar w:fldCharType="begin"/>
+          </w:r>
+          <w:r>
+            <w:instrText xml:space="preserve"> TOC \o "1-3" \h \z \u </w:instrText>
+          </w:r>
+          <w:r>
+            <w:fldChar w:fldCharType="separate"/>
+          </w:r>
+          <w:hyperlink w:anchor="_Toc154670359" w:history="1">
+            <w:r>
+              <w:rPr>
+                <w:rStyle w:val="Hyperlink"/>
+                <w:noProof/>
+              </w:rPr>
+              <w:t>Verslag project: Wijnhuis Ronny</w:t>
+            </w:r>
+            <w:r>
+              <w:rPr>
+                <w:noProof/>
+                <w:webHidden/>
+              </w:rPr>
+              <w:tab/>
+            </w:r>
+            <w:r>
+              <w:rPr>
+                <w:noProof/>
+                <w:webHidden/>
+              </w:rPr>
+              <w:fldChar w:fldCharType="begin"/>
+            </w:r>
+            <w:r>
+              <w:rPr>
+                <w:noProof/>
+                <w:webHidden/>
+              </w:rPr>
+              <w:instrText xml:space="preserve"> PAGEREF _Toc154670359 \h </w:instrText>
+            </w:r>
+            <w:r>
+              <w:rPr>
+                <w:noProof/>
+                <w:webHidden/>
+              </w:rPr>
+            </w:r>
+            <w:r>
+              <w:rPr>
+                <w:noProof/>
+                <w:webHidden/>
+              </w:rPr>
+              <w:fldChar w:fldCharType="separate"/>
+            </w:r>
+            <w:r>
+              <w:rPr>
+                <w:noProof/>
+                <w:webHidden/>
+              </w:rPr>
+              <w:t>3</w:t>
+            </w:r>
+            <w:r>
+              <w:rPr>
+                <w:noProof/>
+                <w:webHidden/>
+              </w:rPr>
+              <w:fldChar w:fldCharType="end"/>
+            </w:r>
+          </w:hyperlink>
+        </w:p>
+        <w:p>
+          <w:pPr>
+            <w:pStyle w:val="Inhopg2"/>
+            <w:tabs>
+              <w:tab w:val="left" w:pos="660"/>
+              <w:tab w:val="right" w:leader="dot" w:pos="10194"/>
+            </w:tabs>
+            <w:rPr>
+              <w:rFonts w:eastAsiaTheme="minorEastAsia"/>
+              <w:noProof/>
+              <w:lang w:eastAsia="nl-BE"/>
+            </w:rPr>
+          </w:pPr>
+          <w:hyperlink w:anchor="_Toc154670360" w:history="1">
+            <w:r>
+              <w:rPr>
+                <w:rStyle w:val="Hyperlink"/>
+                <w:noProof/>
+              </w:rPr>
+              <w:t>1.</w:t>
+            </w:r>
+            <w:r>
+              <w:rPr>
+                <w:rFonts w:eastAsiaTheme="minorEastAsia"/>
+                <w:noProof/>
+                <w:lang w:eastAsia="nl-BE"/>
+              </w:rPr>
+              <w:tab/>
+            </w:r>
+            <w:r>
+              <w:rPr>
+                <w:rStyle w:val="Hyperlink"/>
+                <w:noProof/>
+              </w:rPr>
+              <w:t>Korte toelichting app vanuit het oogpunt van de gebruiker</w:t>
+            </w:r>
+            <w:r>
+              <w:rPr>
+                <w:noProof/>
+                <w:webHidden/>
+              </w:rPr>
+              <w:tab/>
+            </w:r>
+            <w:r>
+              <w:rPr>
+                <w:noProof/>
+                <w:webHidden/>
+              </w:rPr>
+              <w:fldChar w:fldCharType="begin"/>
+            </w:r>
+            <w:r>
+              <w:rPr>
+                <w:noProof/>
+                <w:webHidden/>
+              </w:rPr>
+              <w:instrText xml:space="preserve"> PAGEREF _Toc154670360 \h </w:instrText>
+            </w:r>
+            <w:r>
+              <w:rPr>
+                <w:noProof/>
+                <w:webHidden/>
+              </w:rPr>
+            </w:r>
+            <w:r>
+              <w:rPr>
+                <w:noProof/>
+                <w:webHidden/>
+              </w:rPr>
+              <w:fldChar w:fldCharType="separate"/>
+            </w:r>
+            <w:r>
+              <w:rPr>
+                <w:noProof/>
+                <w:webHidden/>
+              </w:rPr>
+              <w:t>3</w:t>
+            </w:r>
+            <w:r>
+              <w:rPr>
+                <w:noProof/>
+                <w:webHidden/>
+              </w:rPr>
+              <w:fldChar w:fldCharType="end"/>
+            </w:r>
+          </w:hyperlink>
+        </w:p>
+        <w:p>
+          <w:pPr>
+            <w:pStyle w:val="Inhopg2"/>
+            <w:tabs>
+              <w:tab w:val="left" w:pos="660"/>
+              <w:tab w:val="right" w:leader="dot" w:pos="10194"/>
+            </w:tabs>
+            <w:rPr>
+              <w:rFonts w:eastAsiaTheme="minorEastAsia"/>
+              <w:noProof/>
+              <w:lang w:eastAsia="nl-BE"/>
+            </w:rPr>
+          </w:pPr>
+          <w:hyperlink w:anchor="_Toc154670361" w:history="1">
+            <w:r>
+              <w:rPr>
+                <w:rStyle w:val="Hyperlink"/>
+                <w:noProof/>
+              </w:rPr>
+              <w:t>2.</w:t>
+            </w:r>
+            <w:r>
+              <w:rPr>
+                <w:rFonts w:eastAsiaTheme="minorEastAsia"/>
+                <w:noProof/>
+                <w:lang w:eastAsia="nl-BE"/>
+              </w:rPr>
+              <w:tab/>
+            </w:r>
+            <w:r>
+              <w:rPr>
+                <w:rStyle w:val="Hyperlink"/>
+                <w:noProof/>
+              </w:rPr>
+              <w:t>Icon en Splash Screen</w:t>
+            </w:r>
+            <w:r>
+              <w:rPr>
+                <w:noProof/>
+                <w:webHidden/>
+              </w:rPr>
+              <w:tab/>
+            </w:r>
+            <w:r>
+              <w:rPr>
+                <w:noProof/>
+                <w:webHidden/>
+              </w:rPr>
+              <w:fldChar w:fldCharType="begin"/>
+            </w:r>
+            <w:r>
+              <w:rPr>
+                <w:noProof/>
+                <w:webHidden/>
+              </w:rPr>
+              <w:instrText xml:space="preserve"> PAGEREF _Toc154670361 \h </w:instrText>
+            </w:r>
+            <w:r>
+              <w:rPr>
+                <w:noProof/>
+                <w:webHidden/>
+              </w:rPr>
+            </w:r>
+            <w:r>
+              <w:rPr>
+                <w:noProof/>
+                <w:webHidden/>
+              </w:rPr>
+              <w:fldChar w:fldCharType="separate"/>
+            </w:r>
+            <w:r>
+              <w:rPr>
+                <w:noProof/>
+                <w:webHidden/>
+              </w:rPr>
+              <w:t>4</w:t>
+            </w:r>
+            <w:r>
+              <w:rPr>
+                <w:noProof/>
+                <w:webHidden/>
+              </w:rPr>
+              <w:fldChar w:fldCharType="end"/>
+            </w:r>
+          </w:hyperlink>
+        </w:p>
+        <w:p>
+          <w:pPr>
+            <w:pStyle w:val="Inhopg3"/>
+            <w:tabs>
+              <w:tab w:val="left" w:pos="1100"/>
+              <w:tab w:val="right" w:leader="dot" w:pos="10194"/>
+            </w:tabs>
+            <w:rPr>
+              <w:rFonts w:eastAsiaTheme="minorEastAsia"/>
+              <w:noProof/>
+              <w:lang w:eastAsia="nl-BE"/>
+            </w:rPr>
+          </w:pPr>
+          <w:hyperlink w:anchor="_Toc154670362" w:history="1">
+            <w:r>
+              <w:rPr>
+                <w:rStyle w:val="Hyperlink"/>
+                <w:noProof/>
+              </w:rPr>
+              <w:t>2.1</w:t>
+            </w:r>
+            <w:r>
+              <w:rPr>
+                <w:rFonts w:eastAsiaTheme="minorEastAsia"/>
+                <w:noProof/>
+                <w:lang w:eastAsia="nl-BE"/>
+              </w:rPr>
+              <w:tab/>
+            </w:r>
+            <w:r>
+              <w:rPr>
+                <w:rStyle w:val="Hyperlink"/>
+                <w:noProof/>
+              </w:rPr>
+              <w:t>Visuele weergave en code</w:t>
+            </w:r>
+            <w:r>
+              <w:rPr>
+                <w:noProof/>
+                <w:webHidden/>
+              </w:rPr>
+              <w:tab/>
+            </w:r>
+            <w:r>
+              <w:rPr>
+                <w:noProof/>
+                <w:webHidden/>
+              </w:rPr>
+              <w:fldChar w:fldCharType="begin"/>
+            </w:r>
+            <w:r>
+              <w:rPr>
+                <w:noProof/>
+                <w:webHidden/>
+              </w:rPr>
+              <w:instrText xml:space="preserve"> PAGEREF _Toc154670362 \h </w:instrText>
+            </w:r>
+            <w:r>
+              <w:rPr>
+                <w:noProof/>
+                <w:webHidden/>
+              </w:rPr>
+            </w:r>
+            <w:r>
+              <w:rPr>
+                <w:noProof/>
+                <w:webHidden/>
+              </w:rPr>
+              <w:fldChar w:fldCharType="separate"/>
+            </w:r>
+            <w:r>
+              <w:rPr>
+                <w:noProof/>
+                <w:webHidden/>
+              </w:rPr>
+              <w:t>4</w:t>
+            </w:r>
+            <w:r>
+              <w:rPr>
+                <w:noProof/>
+                <w:webHidden/>
+              </w:rPr>
+              <w:fldChar w:fldCharType="end"/>
+            </w:r>
+          </w:hyperlink>
+        </w:p>
+        <w:p>
+          <w:pPr>
+            <w:pStyle w:val="Inhopg3"/>
+            <w:tabs>
+              <w:tab w:val="left" w:pos="1100"/>
+              <w:tab w:val="right" w:leader="dot" w:pos="10194"/>
+            </w:tabs>
+            <w:rPr>
+              <w:rFonts w:eastAsiaTheme="minorEastAsia"/>
+              <w:noProof/>
+              <w:lang w:eastAsia="nl-BE"/>
+            </w:rPr>
+          </w:pPr>
+          <w:hyperlink w:anchor="_Toc154670363" w:history="1">
+            <w:r>
+              <w:rPr>
+                <w:rStyle w:val="Hyperlink"/>
+                <w:noProof/>
+              </w:rPr>
+              <w:t>2.2</w:t>
+            </w:r>
+            <w:r>
+              <w:rPr>
+                <w:rFonts w:eastAsiaTheme="minorEastAsia"/>
+                <w:noProof/>
+                <w:lang w:eastAsia="nl-BE"/>
+              </w:rPr>
+              <w:tab/>
+            </w:r>
+            <w:r>
+              <w:rPr>
+                <w:rStyle w:val="Hyperlink"/>
+                <w:noProof/>
+              </w:rPr>
+              <w:t>Uitleg</w:t>
+            </w:r>
+            <w:r>
+              <w:rPr>
+                <w:noProof/>
+                <w:webHidden/>
+              </w:rPr>
+              <w:tab/>
+            </w:r>
+            <w:r>
+              <w:rPr>
+                <w:noProof/>
+                <w:webHidden/>
+              </w:rPr>
+              <w:fldChar w:fldCharType="begin"/>
+            </w:r>
+            <w:r>
+              <w:rPr>
+                <w:noProof/>
+                <w:webHidden/>
+              </w:rPr>
+              <w:instrText xml:space="preserve"> PAGEREF _Toc154670363 \h </w:instrText>
+            </w:r>
+            <w:r>
+              <w:rPr>
+                <w:noProof/>
+                <w:webHidden/>
+              </w:rPr>
+            </w:r>
+            <w:r>
+              <w:rPr>
+                <w:noProof/>
+                <w:webHidden/>
+              </w:rPr>
+              <w:fldChar w:fldCharType="separate"/>
+            </w:r>
+            <w:r>
+              <w:rPr>
+                <w:noProof/>
+                <w:webHidden/>
+              </w:rPr>
+              <w:t>4</w:t>
+            </w:r>
+            <w:r>
+              <w:rPr>
+                <w:noProof/>
+                <w:webHidden/>
+              </w:rPr>
+              <w:fldChar w:fldCharType="end"/>
+            </w:r>
+          </w:hyperlink>
+        </w:p>
+        <w:p>
+          <w:pPr>
+            <w:pStyle w:val="Inhopg2"/>
+            <w:tabs>
+              <w:tab w:val="left" w:pos="660"/>
+              <w:tab w:val="right" w:leader="dot" w:pos="10194"/>
+            </w:tabs>
+            <w:rPr>
+              <w:rFonts w:eastAsiaTheme="minorEastAsia"/>
+              <w:noProof/>
+              <w:lang w:eastAsia="nl-BE"/>
+            </w:rPr>
+          </w:pPr>
+          <w:hyperlink w:anchor="_Toc154670364" w:history="1">
+            <w:r>
+              <w:rPr>
+                <w:rStyle w:val="Hyperlink"/>
+                <w:noProof/>
+              </w:rPr>
+              <w:t>3.</w:t>
+            </w:r>
+            <w:r>
+              <w:rPr>
+                <w:rFonts w:eastAsiaTheme="minorEastAsia"/>
+                <w:noProof/>
+                <w:lang w:eastAsia="nl-BE"/>
+              </w:rPr>
+              <w:tab/>
+            </w:r>
+            <w:r>
+              <w:rPr>
+                <w:rStyle w:val="Hyperlink"/>
+                <w:noProof/>
+              </w:rPr>
+              <w:t>Navigatie</w:t>
+            </w:r>
+            <w:r>
+              <w:rPr>
+                <w:noProof/>
+                <w:webHidden/>
+              </w:rPr>
+              <w:tab/>
+            </w:r>
+            <w:r>
+              <w:rPr>
+                <w:noProof/>
+                <w:webHidden/>
+              </w:rPr>
+              <w:fldChar w:fldCharType="begin"/>
+            </w:r>
+            <w:r>
+              <w:rPr>
+                <w:noProof/>
+                <w:webHidden/>
+              </w:rPr>
+              <w:instrText xml:space="preserve"> PAGEREF _Toc154670364 \h </w:instrText>
+            </w:r>
+            <w:r>
+              <w:rPr>
+                <w:noProof/>
+                <w:webHidden/>
+              </w:rPr>
+            </w:r>
+            <w:r>
+              <w:rPr>
+                <w:noProof/>
+                <w:webHidden/>
+              </w:rPr>
+              <w:fldChar w:fldCharType="separate"/>
+            </w:r>
+            <w:r>
+              <w:rPr>
+                <w:noProof/>
+                <w:webHidden/>
+              </w:rPr>
+              <w:t>5</w:t>
+            </w:r>
+            <w:r>
+              <w:rPr>
+                <w:noProof/>
+                <w:webHidden/>
+              </w:rPr>
+              <w:fldChar w:fldCharType="end"/>
+            </w:r>
+          </w:hyperlink>
+        </w:p>
+        <w:p>
+          <w:pPr>
+            <w:pStyle w:val="Inhopg3"/>
+            <w:tabs>
+              <w:tab w:val="left" w:pos="1100"/>
+              <w:tab w:val="right" w:leader="dot" w:pos="10194"/>
+            </w:tabs>
+            <w:rPr>
+              <w:rFonts w:eastAsiaTheme="minorEastAsia"/>
+              <w:noProof/>
+              <w:lang w:eastAsia="nl-BE"/>
+            </w:rPr>
+          </w:pPr>
+          <w:hyperlink w:anchor="_Toc154670365" w:history="1">
+            <w:r>
+              <w:rPr>
+                <w:rStyle w:val="Hyperlink"/>
+                <w:noProof/>
+              </w:rPr>
+              <w:t>3.1</w:t>
+            </w:r>
+            <w:r>
+              <w:rPr>
+                <w:rFonts w:eastAsiaTheme="minorEastAsia"/>
+                <w:noProof/>
+                <w:lang w:eastAsia="nl-BE"/>
+              </w:rPr>
+              <w:tab/>
+            </w:r>
+            <w:r>
+              <w:rPr>
+                <w:rStyle w:val="Hyperlink"/>
+                <w:noProof/>
+              </w:rPr>
+              <w:t>Visuele weergave en code</w:t>
+            </w:r>
+            <w:r>
+              <w:rPr>
+                <w:noProof/>
+                <w:webHidden/>
+              </w:rPr>
+              <w:tab/>
+            </w:r>
+            <w:r>
+              <w:rPr>
+                <w:noProof/>
+                <w:webHidden/>
+              </w:rPr>
+              <w:fldChar w:fldCharType="begin"/>
+            </w:r>
+            <w:r>
+              <w:rPr>
+                <w:noProof/>
+                <w:webHidden/>
+              </w:rPr>
+              <w:instrText xml:space="preserve"> PAGEREF _Toc154670365 \h </w:instrText>
+            </w:r>
+            <w:r>
+              <w:rPr>
+                <w:noProof/>
+                <w:webHidden/>
+              </w:rPr>
+            </w:r>
+            <w:r>
+              <w:rPr>
+                <w:noProof/>
+                <w:webHidden/>
+              </w:rPr>
+              <w:fldChar w:fldCharType="separate"/>
+            </w:r>
+            <w:r>
+              <w:rPr>
+                <w:noProof/>
+                <w:webHidden/>
+              </w:rPr>
+              <w:t>5</w:t>
+            </w:r>
+            <w:r>
+              <w:rPr>
+                <w:noProof/>
+                <w:webHidden/>
+              </w:rPr>
+              <w:fldChar w:fldCharType="end"/>
+            </w:r>
+          </w:hyperlink>
+        </w:p>
+        <w:p>
+          <w:pPr>
+            <w:pStyle w:val="Inhopg3"/>
+            <w:tabs>
+              <w:tab w:val="left" w:pos="1100"/>
+              <w:tab w:val="right" w:leader="dot" w:pos="10194"/>
+            </w:tabs>
+            <w:rPr>
+              <w:rFonts w:eastAsiaTheme="minorEastAsia"/>
+              <w:noProof/>
+              <w:lang w:eastAsia="nl-BE"/>
+            </w:rPr>
+          </w:pPr>
+          <w:hyperlink w:anchor="_Toc154670366" w:history="1">
+            <w:r>
+              <w:rPr>
+                <w:rStyle w:val="Hyperlink"/>
+                <w:noProof/>
+              </w:rPr>
+              <w:t>3.2</w:t>
+            </w:r>
+            <w:r>
+              <w:rPr>
+                <w:rFonts w:eastAsiaTheme="minorEastAsia"/>
+                <w:noProof/>
+                <w:lang w:eastAsia="nl-BE"/>
+              </w:rPr>
+              <w:tab/>
+            </w:r>
+            <w:r>
+              <w:rPr>
+                <w:rStyle w:val="Hyperlink"/>
+                <w:noProof/>
+              </w:rPr>
+              <w:t>Uitleg</w:t>
+            </w:r>
+            <w:r>
+              <w:rPr>
+                <w:noProof/>
+                <w:webHidden/>
+              </w:rPr>
+              <w:tab/>
+            </w:r>
+            <w:r>
+              <w:rPr>
+                <w:noProof/>
+                <w:webHidden/>
+              </w:rPr>
+              <w:fldChar w:fldCharType="begin"/>
+            </w:r>
+            <w:r>
+              <w:rPr>
+                <w:noProof/>
+                <w:webHidden/>
+              </w:rPr>
+              <w:instrText xml:space="preserve"> PAGEREF _Toc154670366 \h </w:instrText>
+            </w:r>
+            <w:r>
+              <w:rPr>
+                <w:noProof/>
+                <w:webHidden/>
+              </w:rPr>
+            </w:r>
+            <w:r>
+              <w:rPr>
+                <w:noProof/>
+                <w:webHidden/>
+              </w:rPr>
+              <w:fldChar w:fldCharType="separate"/>
+            </w:r>
+            <w:r>
+              <w:rPr>
+                <w:noProof/>
+                <w:webHidden/>
+              </w:rPr>
+              <w:t>5</w:t>
+            </w:r>
+            <w:r>
+              <w:rPr>
+                <w:noProof/>
+                <w:webHidden/>
+              </w:rPr>
+              <w:fldChar w:fldCharType="end"/>
+            </w:r>
+          </w:hyperlink>
+        </w:p>
+        <w:p>
+          <w:pPr>
+            <w:pStyle w:val="Inhopg2"/>
+            <w:tabs>
+              <w:tab w:val="left" w:pos="660"/>
+              <w:tab w:val="right" w:leader="dot" w:pos="10194"/>
+            </w:tabs>
+            <w:rPr>
+              <w:rFonts w:eastAsiaTheme="minorEastAsia"/>
+              <w:noProof/>
+              <w:lang w:eastAsia="nl-BE"/>
+            </w:rPr>
+          </w:pPr>
+          <w:hyperlink w:anchor="_Toc154670367" w:history="1">
+            <w:r>
+              <w:rPr>
+                <w:rStyle w:val="Hyperlink"/>
+                <w:noProof/>
+              </w:rPr>
+              <w:t>4.</w:t>
+            </w:r>
+            <w:r>
+              <w:rPr>
+                <w:rFonts w:eastAsiaTheme="minorEastAsia"/>
+                <w:noProof/>
+                <w:lang w:eastAsia="nl-BE"/>
+              </w:rPr>
+              <w:tab/>
+            </w:r>
+            <w:r>
+              <w:rPr>
+                <w:rStyle w:val="Hyperlink"/>
+                <w:noProof/>
+              </w:rPr>
+              <w:t>Startpagina</w:t>
+            </w:r>
+            <w:r>
+              <w:rPr>
+                <w:noProof/>
+                <w:webHidden/>
+              </w:rPr>
+              <w:tab/>
+            </w:r>
+            <w:r>
+              <w:rPr>
+                <w:noProof/>
+                <w:webHidden/>
+              </w:rPr>
+              <w:fldChar w:fldCharType="begin"/>
+            </w:r>
+            <w:r>
+              <w:rPr>
+                <w:noProof/>
+                <w:webHidden/>
+              </w:rPr>
+              <w:instrText xml:space="preserve"> PAGEREF _Toc154670367 \h </w:instrText>
+            </w:r>
+            <w:r>
+              <w:rPr>
+                <w:noProof/>
+                <w:webHidden/>
+              </w:rPr>
+            </w:r>
+            <w:r>
+              <w:rPr>
+                <w:noProof/>
+                <w:webHidden/>
+              </w:rPr>
+              <w:fldChar w:fldCharType="separate"/>
+            </w:r>
+            <w:r>
+              <w:rPr>
+                <w:noProof/>
+                <w:webHidden/>
+              </w:rPr>
+              <w:t>6</w:t>
+            </w:r>
+            <w:r>
+              <w:rPr>
+                <w:noProof/>
+                <w:webHidden/>
+              </w:rPr>
+              <w:fldChar w:fldCharType="end"/>
+            </w:r>
+          </w:hyperlink>
+        </w:p>
+        <w:p>
+          <w:pPr>
+            <w:pStyle w:val="Inhopg3"/>
+            <w:tabs>
+              <w:tab w:val="left" w:pos="1100"/>
+              <w:tab w:val="right" w:leader="dot" w:pos="10194"/>
+            </w:tabs>
+            <w:rPr>
+              <w:rFonts w:eastAsiaTheme="minorEastAsia"/>
+              <w:noProof/>
+              <w:lang w:eastAsia="nl-BE"/>
+            </w:rPr>
+          </w:pPr>
+          <w:hyperlink w:anchor="_Toc154670368" w:history="1">
+            <w:r>
+              <w:rPr>
+                <w:rStyle w:val="Hyperlink"/>
+                <w:noProof/>
+              </w:rPr>
+              <w:t>4.1</w:t>
+            </w:r>
+            <w:r>
+              <w:rPr>
+                <w:rFonts w:eastAsiaTheme="minorEastAsia"/>
+                <w:noProof/>
+                <w:lang w:eastAsia="nl-BE"/>
+              </w:rPr>
+              <w:tab/>
+            </w:r>
+            <w:r>
+              <w:rPr>
+                <w:rStyle w:val="Hyperlink"/>
+                <w:noProof/>
+              </w:rPr>
+              <w:t>Visuele weergave</w:t>
+            </w:r>
+            <w:r>
+              <w:rPr>
+                <w:noProof/>
+                <w:webHidden/>
+              </w:rPr>
+              <w:tab/>
+            </w:r>
+            <w:r>
+              <w:rPr>
+                <w:noProof/>
+                <w:webHidden/>
+              </w:rPr>
+              <w:fldChar w:fldCharType="begin"/>
+            </w:r>
+            <w:r>
+              <w:rPr>
+                <w:noProof/>
+                <w:webHidden/>
+              </w:rPr>
+              <w:instrText xml:space="preserve"> PAGEREF _Toc154670368 \h </w:instrText>
+            </w:r>
+            <w:r>
+              <w:rPr>
+                <w:noProof/>
+                <w:webHidden/>
+              </w:rPr>
+            </w:r>
+            <w:r>
+              <w:rPr>
+                <w:noProof/>
+                <w:webHidden/>
+              </w:rPr>
+              <w:fldChar w:fldCharType="separate"/>
+            </w:r>
+            <w:r>
+              <w:rPr>
+                <w:noProof/>
+                <w:webHidden/>
+              </w:rPr>
+              <w:t>6</w:t>
+            </w:r>
+            <w:r>
+              <w:rPr>
+                <w:noProof/>
+                <w:webHidden/>
+              </w:rPr>
+              <w:fldChar w:fldCharType="end"/>
+            </w:r>
+          </w:hyperlink>
+        </w:p>
+        <w:p>
+          <w:pPr>
+            <w:pStyle w:val="Inhopg3"/>
+            <w:tabs>
+              <w:tab w:val="left" w:pos="1100"/>
+              <w:tab w:val="right" w:leader="dot" w:pos="10194"/>
+            </w:tabs>
+            <w:rPr>
+              <w:rFonts w:eastAsiaTheme="minorEastAsia"/>
+              <w:noProof/>
+              <w:lang w:eastAsia="nl-BE"/>
+            </w:rPr>
+          </w:pPr>
+          <w:hyperlink w:anchor="_Toc154670369" w:history="1">
+            <w:r>
+              <w:rPr>
+                <w:rStyle w:val="Hyperlink"/>
+                <w:noProof/>
+              </w:rPr>
+              <w:t>4.2</w:t>
+            </w:r>
+            <w:r>
+              <w:rPr>
+                <w:rFonts w:eastAsiaTheme="minorEastAsia"/>
+                <w:noProof/>
+                <w:lang w:eastAsia="nl-BE"/>
+              </w:rPr>
+              <w:tab/>
+            </w:r>
+            <w:r>
+              <w:rPr>
+                <w:rStyle w:val="Hyperlink"/>
+                <w:noProof/>
+              </w:rPr>
+              <w:t>HomePagePhotosRepository</w:t>
+            </w:r>
+            <w:r>
+              <w:rPr>
+                <w:noProof/>
+                <w:webHidden/>
+              </w:rPr>
+              <w:tab/>
+            </w:r>
+            <w:r>
+              <w:rPr>
+                <w:noProof/>
+                <w:webHidden/>
+              </w:rPr>
+              <w:fldChar w:fldCharType="begin"/>
+            </w:r>
+            <w:r>
+              <w:rPr>
+                <w:noProof/>
+                <w:webHidden/>
+              </w:rPr>
+              <w:instrText xml:space="preserve"> PAGEREF _Toc154670369 \h </w:instrText>
+            </w:r>
+            <w:r>
+              <w:rPr>
+                <w:noProof/>
+                <w:webHidden/>
+              </w:rPr>
+            </w:r>
+            <w:r>
+              <w:rPr>
+                <w:noProof/>
+                <w:webHidden/>
+              </w:rPr>
+              <w:fldChar w:fldCharType="separate"/>
+            </w:r>
+            <w:r>
+              <w:rPr>
+                <w:noProof/>
+                <w:webHidden/>
+              </w:rPr>
+              <w:t>7</w:t>
+            </w:r>
+            <w:r>
+              <w:rPr>
+                <w:noProof/>
+                <w:webHidden/>
+              </w:rPr>
+              <w:fldChar w:fldCharType="end"/>
+            </w:r>
+          </w:hyperlink>
+        </w:p>
+        <w:p>
+          <w:pPr>
+            <w:pStyle w:val="Inhopg3"/>
+            <w:tabs>
+              <w:tab w:val="left" w:pos="1100"/>
+              <w:tab w:val="right" w:leader="dot" w:pos="10194"/>
+            </w:tabs>
+            <w:rPr>
+              <w:rFonts w:eastAsiaTheme="minorEastAsia"/>
+              <w:noProof/>
+              <w:lang w:eastAsia="nl-BE"/>
+            </w:rPr>
+          </w:pPr>
+          <w:hyperlink w:anchor="_Toc154670370" w:history="1">
+            <w:r>
+              <w:rPr>
+                <w:rStyle w:val="Hyperlink"/>
+                <w:noProof/>
+              </w:rPr>
+              <w:t>4.3</w:t>
+            </w:r>
+            <w:r>
+              <w:rPr>
+                <w:rFonts w:eastAsiaTheme="minorEastAsia"/>
+                <w:noProof/>
+                <w:lang w:eastAsia="nl-BE"/>
+              </w:rPr>
+              <w:tab/>
+            </w:r>
+            <w:r>
+              <w:rPr>
+                <w:rStyle w:val="Hyperlink"/>
+                <w:noProof/>
+              </w:rPr>
+              <w:t>HomepageFragment</w:t>
+            </w:r>
+            <w:r>
+              <w:rPr>
+                <w:noProof/>
+                <w:webHidden/>
+              </w:rPr>
+              <w:tab/>
+            </w:r>
+            <w:r>
+              <w:rPr>
+                <w:noProof/>
+                <w:webHidden/>
+              </w:rPr>
+              <w:fldChar w:fldCharType="begin"/>
+            </w:r>
+            <w:r>
+              <w:rPr>
+                <w:noProof/>
+                <w:webHidden/>
+              </w:rPr>
+              <w:instrText xml:space="preserve"> PAGEREF _Toc154670370 \h </w:instrText>
+            </w:r>
+            <w:r>
+              <w:rPr>
+                <w:noProof/>
+                <w:webHidden/>
+              </w:rPr>
+            </w:r>
+            <w:r>
+              <w:rPr>
+                <w:noProof/>
+                <w:webHidden/>
+              </w:rPr>
+              <w:fldChar w:fldCharType="separate"/>
+            </w:r>
+            <w:r>
+              <w:rPr>
+                <w:noProof/>
+                <w:webHidden/>
+              </w:rPr>
+              <w:t>8</w:t>
+            </w:r>
+            <w:r>
+              <w:rPr>
+                <w:noProof/>
+                <w:webHidden/>
+              </w:rPr>
+              <w:fldChar w:fldCharType="end"/>
+            </w:r>
+          </w:hyperlink>
+        </w:p>
+        <w:p>
+          <w:pPr>
+            <w:pStyle w:val="Inhopg3"/>
+            <w:tabs>
+              <w:tab w:val="left" w:pos="1100"/>
+              <w:tab w:val="right" w:leader="dot" w:pos="10194"/>
+            </w:tabs>
+            <w:rPr>
+              <w:rFonts w:eastAsiaTheme="minorEastAsia"/>
+              <w:noProof/>
+              <w:lang w:eastAsia="nl-BE"/>
+            </w:rPr>
+          </w:pPr>
+          <w:hyperlink w:anchor="_Toc154670371" w:history="1">
+            <w:r>
+              <w:rPr>
+                <w:rStyle w:val="Hyperlink"/>
+                <w:noProof/>
+              </w:rPr>
+              <w:t>4.4</w:t>
+            </w:r>
+            <w:r>
+              <w:rPr>
+                <w:rFonts w:eastAsiaTheme="minorEastAsia"/>
+                <w:noProof/>
+                <w:lang w:eastAsia="nl-BE"/>
+              </w:rPr>
+              <w:tab/>
+            </w:r>
+            <w:r>
+              <w:rPr>
+                <w:rStyle w:val="Hyperlink"/>
+                <w:noProof/>
+              </w:rPr>
+              <w:t>HomepageFragmentViewModel</w:t>
+            </w:r>
+            <w:r>
+              <w:rPr>
+                <w:noProof/>
+                <w:webHidden/>
+              </w:rPr>
+              <w:tab/>
+            </w:r>
+            <w:r>
+              <w:rPr>
+                <w:noProof/>
+                <w:webHidden/>
+              </w:rPr>
+              <w:fldChar w:fldCharType="begin"/>
+            </w:r>
+            <w:r>
+              <w:rPr>
+                <w:noProof/>
+                <w:webHidden/>
+              </w:rPr>
+              <w:instrText xml:space="preserve"> PAGEREF _Toc154670371 \h </w:instrText>
+            </w:r>
+            <w:r>
+              <w:rPr>
+                <w:noProof/>
+                <w:webHidden/>
+              </w:rPr>
+            </w:r>
+            <w:r>
+              <w:rPr>
+                <w:noProof/>
+                <w:webHidden/>
+              </w:rPr>
+              <w:fldChar w:fldCharType="separate"/>
+            </w:r>
+            <w:r>
+              <w:rPr>
+                <w:noProof/>
+                <w:webHidden/>
+              </w:rPr>
+              <w:t>9</w:t>
+            </w:r>
+            <w:r>
+              <w:rPr>
+                <w:noProof/>
+                <w:webHidden/>
+              </w:rPr>
+              <w:fldChar w:fldCharType="end"/>
+            </w:r>
+          </w:hyperlink>
+        </w:p>
+        <w:p>
+          <w:pPr>
+            <w:pStyle w:val="Inhopg3"/>
+            <w:tabs>
+              <w:tab w:val="left" w:pos="1100"/>
+              <w:tab w:val="right" w:leader="dot" w:pos="10194"/>
+            </w:tabs>
+            <w:rPr>
+              <w:rFonts w:eastAsiaTheme="minorEastAsia"/>
+              <w:noProof/>
+              <w:lang w:eastAsia="nl-BE"/>
+            </w:rPr>
+          </w:pPr>
+          <w:hyperlink w:anchor="_Toc154670372" w:history="1">
+            <w:r>
+              <w:rPr>
+                <w:rStyle w:val="Hyperlink"/>
+                <w:noProof/>
+              </w:rPr>
+              <w:t>4.5</w:t>
+            </w:r>
+            <w:r>
+              <w:rPr>
+                <w:rFonts w:eastAsiaTheme="minorEastAsia"/>
+                <w:noProof/>
+                <w:lang w:eastAsia="nl-BE"/>
+              </w:rPr>
+              <w:tab/>
+            </w:r>
+            <w:r>
+              <w:rPr>
+                <w:rStyle w:val="Hyperlink"/>
+                <w:noProof/>
+              </w:rPr>
+              <w:t>Fragment_homepage.xml</w:t>
+            </w:r>
+            <w:r>
+              <w:rPr>
+                <w:noProof/>
+                <w:webHidden/>
+              </w:rPr>
+              <w:tab/>
+            </w:r>
+            <w:r>
+              <w:rPr>
+                <w:noProof/>
+                <w:webHidden/>
+              </w:rPr>
+              <w:fldChar w:fldCharType="begin"/>
+            </w:r>
+            <w:r>
+              <w:rPr>
+                <w:noProof/>
+                <w:webHidden/>
+              </w:rPr>
+              <w:instrText xml:space="preserve"> PAGEREF _Toc154670372 \h </w:instrText>
+            </w:r>
+            <w:r>
+              <w:rPr>
+                <w:noProof/>
+                <w:webHidden/>
+              </w:rPr>
+            </w:r>
+            <w:r>
+              <w:rPr>
+                <w:noProof/>
+                <w:webHidden/>
+              </w:rPr>
+              <w:fldChar w:fldCharType="separate"/>
+            </w:r>
+            <w:r>
+              <w:rPr>
+                <w:noProof/>
+                <w:webHidden/>
+              </w:rPr>
+              <w:t>9</w:t>
+            </w:r>
+            <w:r>
+              <w:rPr>
+                <w:noProof/>
+                <w:webHidden/>
+              </w:rPr>
+              <w:fldChar w:fldCharType="end"/>
+            </w:r>
+          </w:hyperlink>
+        </w:p>
+        <w:p>
+          <w:r>
+            <w:rPr>
+              <w:b/>
+              <w:bCs/>
+              <w:lang w:val="nl-NL"/>
+            </w:rPr>
+            <w:fldChar w:fldCharType="end"/>
+          </w:r>
+        </w:p>
+      </w:sdtContent>
+    </w:sdt>
     <w:p/>
+    <w:p/>
+    <w:p/>
+    <w:p/>
+    <w:p/>
+    <w:p/>
+    <w:p/>
+    <w:p/>
+    <w:p/>
+    <w:p/>
+    <w:p/>
+    <w:p/>
+    <w:p/>
+    <w:p/>
+    <w:p/>
+    <w:p/>
+    <w:p/>
+    <w:p/>
+    <w:p/>
+    <w:p/>
+    <w:p/>
+    <w:p/>
+    <w:p/>
+    <w:p/>
+    <w:p/>
+    <w:p/>
+    <w:p/>
+    <w:p/>
+    <w:p/>
+    <w:p/>
+    <w:p>
+      <w:pPr>
+        <w:pStyle w:val="Kop1"/>
+      </w:pPr>
+      <w:bookmarkStart w:id="0" w:name="_Toc154670359"/>
+      <w:r>
+        <w:t>Verslag project: Wijnhuis Ronny</w:t>
+      </w:r>
+      <w:bookmarkEnd w:id="0"/>
+    </w:p>
+    <w:p>
+      <w:pPr>
+        <w:pStyle w:val="Kop2"/>
+      </w:pPr>
+      <w:bookmarkStart w:id="1" w:name="_Toc154670360"/>
+      <w:r>
+        <w:t>Korte toelichting app vanuit het oogpunt van de gebruiker</w:t>
+      </w:r>
+      <w:bookmarkEnd w:id="1"/>
+    </w:p>
+    <w:p>
+      <w:pPr>
+        <w:spacing w:line="312" w:lineRule="auto"/>
+        <w:ind w:left="709"/>
+        <w:jc w:val="both"/>
+      </w:pPr>
+      <w:r>
+        <w:t>Welkom bij de Wijnhuis Ronny app, waar passie, wijn en kwaliteit samenkomen! Op onze startpagina wordt je begroet met onze krachtige slogan, die de essentie van ons wijnhuis weergeeft. Daaronder vind je waardevolle informatie over wie we zijn en wat onze passie voor wijn inhoudt.</w:t>
+      </w:r>
+    </w:p>
+    <w:p>
+      <w:pPr>
+        <w:spacing w:line="312" w:lineRule="auto"/>
+        <w:ind w:left="709"/>
+        <w:jc w:val="both"/>
+      </w:pPr>
+      <w:r>
+        <w:t>Wanneer je de ontdekkingsreis door ons wijnassortiment begint, kom je terecht op de wijnenpagina. Hier word je verwelkomd door een uitgebreide selectie wijncategorieën, variërend van verfijnde witte wijnen tot rijke rode en verfrissende rosé wijnen. Na het maken van je keuze navigeer je naar de specifieke pagina van de geselecteerde wijnsoort en ontdek je een lijst met heerlijke wijnen die je direct aan je winkelwagen kunt toevoegen.</w:t>
+      </w:r>
+    </w:p>
+    <w:p>
+      <w:pPr>
+        <w:spacing w:line="312" w:lineRule="auto"/>
+        <w:ind w:left="709"/>
+        <w:jc w:val="both"/>
+      </w:pPr>
+      <w:r>
+        <w:t xml:space="preserve">Bij de winkelwagen aangekomen, krijg je een overzicht van al de wijnen die je hebt geselecteerd, inclusief de hoeveelheden en prijzen. Hier heb je de mogelijkheid om je bestelling te plaatsen met een eenvoudige druk op de "Bestelling plaatsen"-knop. Dit opent een nieuwe pagina waar je persoonlijke gegevens kunt invoeren om de </w:t>
+      </w:r>
+      <w:proofErr w:type="spellStart"/>
+      <w:r>
+        <w:t>checkout</w:t>
+      </w:r>
+      <w:proofErr w:type="spellEnd"/>
+      <w:r>
+        <w:t xml:space="preserve"> te voltooien.</w:t>
+      </w:r>
+    </w:p>
+    <w:p>
+      <w:pPr>
+        <w:spacing w:line="312" w:lineRule="auto"/>
+        <w:ind w:left="709"/>
+        <w:jc w:val="both"/>
+      </w:pPr>
+      <w:r>
+        <w:t>Eenmaal je gegevens zijn ingevoerd, klik je op "Bestelling afronden" en word je naadloos doorgestuurd naar je mail-app. Hier staat een automatisch gegenereerde e-mail klaar met al je gegevens en de details van je bestelde wijnen. Door op "Verzenden" te drukken, bevestig je officieel je wijnbestelling.</w:t>
+      </w:r>
+    </w:p>
+    <w:p>
+      <w:pPr>
+        <w:spacing w:line="312" w:lineRule="auto"/>
+        <w:ind w:left="709"/>
+        <w:jc w:val="both"/>
+      </w:pPr>
+      <w:r>
+        <w:t>Naast het winkelen bieden we ook de mogelijkheid om je in te schrijven voor boeiende degustaties. Navigeer eenvoudig naar de degustatiepagina in de navigatiebalk, ontdek de komende evenementen en schrijf je in met slechts één klik. Hier ontvang je ook een automatisch opgestelde e-mail om je inschrijving te bevestigen en jezelf voor te bereiden op een smaakvolle ervaring.</w:t>
+      </w:r>
+    </w:p>
+    <w:p>
+      <w:pPr>
+        <w:spacing w:line="312" w:lineRule="auto"/>
+        <w:ind w:left="709"/>
+        <w:jc w:val="both"/>
+      </w:pPr>
+    </w:p>
+    <w:p>
+      <w:pPr>
+        <w:spacing w:line="312" w:lineRule="auto"/>
+        <w:ind w:left="709"/>
+        <w:jc w:val="both"/>
+      </w:pPr>
+    </w:p>
+    <w:p>
+      <w:pPr>
+        <w:spacing w:line="312" w:lineRule="auto"/>
+        <w:ind w:left="709"/>
+        <w:jc w:val="both"/>
+      </w:pPr>
+    </w:p>
+    <w:p>
+      <w:pPr>
+        <w:pStyle w:val="Kop2"/>
+      </w:pPr>
+      <w:bookmarkStart w:id="2" w:name="_Toc154670361"/>
+      <w:r>
+        <w:lastRenderedPageBreak/>
+        <w:t xml:space="preserve">Icon en </w:t>
+      </w:r>
+      <w:proofErr w:type="spellStart"/>
+      <w:r>
+        <w:t>Splash</w:t>
+      </w:r>
+      <w:proofErr w:type="spellEnd"/>
+      <w:r>
+        <w:t xml:space="preserve"> Screen</w:t>
+      </w:r>
+      <w:bookmarkStart w:id="3" w:name="_Toc154664459"/>
+      <w:bookmarkStart w:id="4" w:name="_Toc154664477"/>
+      <w:bookmarkStart w:id="5" w:name="_Toc154664569"/>
+      <w:bookmarkStart w:id="6" w:name="_Toc154664579"/>
+      <w:bookmarkStart w:id="7" w:name="_Toc154664460"/>
+      <w:bookmarkStart w:id="8" w:name="_Toc154664478"/>
+      <w:bookmarkStart w:id="9" w:name="_Toc154664570"/>
+      <w:bookmarkStart w:id="10" w:name="_Toc154664580"/>
+      <w:bookmarkEnd w:id="2"/>
+      <w:bookmarkEnd w:id="3"/>
+      <w:bookmarkEnd w:id="4"/>
+      <w:bookmarkEnd w:id="5"/>
+      <w:bookmarkEnd w:id="6"/>
+      <w:bookmarkEnd w:id="7"/>
+      <w:bookmarkEnd w:id="8"/>
+      <w:bookmarkEnd w:id="9"/>
+      <w:bookmarkEnd w:id="10"/>
+    </w:p>
+    <w:p>
+      <w:pPr>
+        <w:pStyle w:val="Kop3"/>
+      </w:pPr>
+      <w:bookmarkStart w:id="11" w:name="_Toc154670362"/>
+      <w:r>
+        <w:t>Visuele weergave en code</w:t>
+      </w:r>
+      <w:bookmarkEnd w:id="11"/>
+    </w:p>
+    <w:p>
+      <w:pPr>
+        <w:pStyle w:val="Kop4"/>
+      </w:pPr>
+      <w:r>
+        <w:t>Icon</w:t>
+      </w:r>
+    </w:p>
+    <w:p>
+      <w:pPr>
+        <w:ind w:left="1080"/>
+      </w:pPr>
+      <w:r>
+        <w:drawing>
+          <wp:anchor distT="0" distB="0" distL="114300" distR="114300" simplePos="0" relativeHeight="251658240" behindDoc="0" locked="0" layoutInCell="1" allowOverlap="1" wp14:anchorId="67FF5302" wp14:editId="25197324">
+            <wp:simplePos x="0" y="0"/>
+            <wp:positionH relativeFrom="column">
+              <wp:posOffset>2873375</wp:posOffset>
+            </wp:positionH>
+            <wp:positionV relativeFrom="paragraph">
+              <wp:posOffset>320040</wp:posOffset>
+            </wp:positionV>
+            <wp:extent cx="2933700" cy="891540"/>
+            <wp:effectExtent l="0" t="0" r="0" b="3810"/>
+            <wp:wrapNone/>
+            <wp:docPr id="795833845" name="Afbeelding 1" descr="Afbeelding met tekst, schermopname, Lettertype, logo&#10;&#10;Automatisch gegenereerde beschrijving"/>
+            <wp:cNvGraphicFramePr>
+              <a:graphicFrameLocks xmlns:a="http://schemas.openxmlformats.org/drawingml/2006/main" noChangeAspect="1"/>
+            </wp:cNvGraphicFramePr>
+            <a:graphic xmlns:a="http://schemas.openxmlformats.org/drawingml/2006/main">
+              <a:graphicData uri="http://schemas.openxmlformats.org/drawingml/2006/picture">
+                <pic:pic xmlns:pic="http://schemas.openxmlformats.org/drawingml/2006/picture">
+                  <pic:nvPicPr>
+                    <pic:cNvPr id="795833845" name="Afbeelding 1" descr="Afbeelding met tekst, schermopname, Lettertype, logo&#10;&#10;Automatisch gegenereerde beschrijving"/>
+                    <pic:cNvPicPr/>
+                  </pic:nvPicPr>
+                  <pic:blipFill rotWithShape="1">
+                    <a:blip r:embed="rId7">
+                      <a:extLst>
+                        <a:ext uri="{BEBA8EAE-BF5A-486C-A8C5-ECC9F3942E4B}">
+                          <a14:imgProps xmlns:a14="http://schemas.microsoft.com/office/drawing/2010/main">
+                            <a14:imgLayer r:embed="rId8">
+                              <a14:imgEffect>
+                                <a14:backgroundRemoval t="10000" b="90000" l="10000" r="90000">
+                                  <a14:foregroundMark x1="89730" y1="75776" x2="89730" y2="55280"/>
+                                </a14:backgroundRemoval>
+                              </a14:imgEffect>
+                            </a14:imgLayer>
+                          </a14:imgProps>
+                        </a:ext>
+                        <a:ext uri="{28A0092B-C50C-407E-A947-70E740481C1C}">
+                          <a14:useLocalDpi xmlns:a14="http://schemas.microsoft.com/office/drawing/2010/main" val="0"/>
+                        </a:ext>
+                      </a:extLst>
+                    </a:blip>
+                    <a:srcRect l="8431" t="21366" r="8325" b="20497"/>
+                    <a:stretch/>
+                  </pic:blipFill>
+                  <pic:spPr bwMode="auto">
+                    <a:xfrm>
+                      <a:off x="0" y="0"/>
+                      <a:ext cx="2933700" cy="891540"/>
+                    </a:xfrm>
+                    <a:prstGeom prst="rect">
+                      <a:avLst/>
+                    </a:prstGeom>
+                    <a:ln>
+                      <a:noFill/>
+                    </a:ln>
+                    <a:extLst>
+                      <a:ext uri="{53640926-AAD7-44D8-BBD7-CCE9431645EC}">
+                        <a14:shadowObscured xmlns:a14="http://schemas.microsoft.com/office/drawing/2010/main"/>
+                      </a:ext>
+                    </a:extLst>
+                  </pic:spPr>
+                </pic:pic>
+              </a:graphicData>
+            </a:graphic>
+          </wp:anchor>
+        </w:drawing>
+      </w:r>
+      <w:r>
+        <w:rPr>
+          <w:noProof/>
+        </w:rPr>
+        <w:drawing>
+          <wp:inline distT="0" distB="0" distL="0" distR="0" wp14:anchorId="0C89691C" wp14:editId="0CBE9154">
+            <wp:extent cx="1440000" cy="1545895"/>
+            <wp:effectExtent l="19050" t="19050" r="27305" b="16510"/>
+            <wp:docPr id="1222047538" name="Afbeelding 2" descr="Afbeelding met elektronica, tekst, schermopname, multimedia&#10;&#10;Automatisch gegenereerde beschrijving"/>
+            <wp:cNvGraphicFramePr>
+              <a:graphicFrameLocks xmlns:a="http://schemas.openxmlformats.org/drawingml/2006/main" noChangeAspect="1"/>
+            </wp:cNvGraphicFramePr>
+            <a:graphic xmlns:a="http://schemas.openxmlformats.org/drawingml/2006/main">
+              <a:graphicData uri="http://schemas.openxmlformats.org/drawingml/2006/picture">
+                <pic:pic xmlns:pic="http://schemas.openxmlformats.org/drawingml/2006/picture">
+                  <pic:nvPicPr>
+                    <pic:cNvPr id="1222047538" name="Afbeelding 2" descr="Afbeelding met elektronica, tekst, schermopname, multimedia&#10;&#10;Automatisch gegenereerde beschrijving"/>
+                    <pic:cNvPicPr/>
+                  </pic:nvPicPr>
+                  <pic:blipFill rotWithShape="1">
+                    <a:blip r:embed="rId9" cstate="print">
+                      <a:extLst>
+                        <a:ext uri="{28A0092B-C50C-407E-A947-70E740481C1C}">
+                          <a14:useLocalDpi xmlns:a14="http://schemas.microsoft.com/office/drawing/2010/main" val="0"/>
+                        </a:ext>
+                      </a:extLst>
+                    </a:blip>
+                    <a:srcRect r="28258" b="65343"/>
+                    <a:stretch/>
+                  </pic:blipFill>
+                  <pic:spPr bwMode="auto">
+                    <a:xfrm>
+                      <a:off x="0" y="0"/>
+                      <a:ext cx="1440000" cy="1545895"/>
+                    </a:xfrm>
+                    <a:prstGeom prst="rect">
+                      <a:avLst/>
+                    </a:prstGeom>
+                    <a:ln w="9525">
+                      <a:solidFill>
+                        <a:schemeClr val="tx1"/>
+                      </a:solidFill>
+                    </a:ln>
+                    <a:extLst>
+                      <a:ext uri="{53640926-AAD7-44D8-BBD7-CCE9431645EC}">
+                        <a14:shadowObscured xmlns:a14="http://schemas.microsoft.com/office/drawing/2010/main"/>
+                      </a:ext>
+                    </a:extLst>
+                  </pic:spPr>
+                </pic:pic>
+              </a:graphicData>
+            </a:graphic>
+          </wp:inline>
+        </w:drawing>
+      </w:r>
+      <w:r>
+        <w:rPr>
+          <w:noProof/>
+        </w:rPr>
+        <w:t xml:space="preserve"> </w:t>
+      </w:r>
+    </w:p>
+    <w:p>
+      <w:pPr>
+        <w:pStyle w:val="Kop4"/>
+      </w:pPr>
+      <w:proofErr w:type="spellStart"/>
+      <w:r>
+        <w:t>Splash</w:t>
+      </w:r>
+      <w:proofErr w:type="spellEnd"/>
+      <w:r>
+        <w:t xml:space="preserve"> screen</w:t>
+      </w:r>
+    </w:p>
+    <w:p>
+      <w:pPr>
+        <w:ind w:left="1080"/>
+        <w:rPr>
+          <w:noProof/>
+        </w:rPr>
+      </w:pPr>
+      <w:r>
+        <w:drawing>
+          <wp:anchor distT="0" distB="0" distL="114300" distR="114300" simplePos="0" relativeHeight="251660288" behindDoc="0" locked="0" layoutInCell="1" allowOverlap="1" wp14:anchorId="0F767767" wp14:editId="14F5E815">
+            <wp:simplePos x="0" y="0"/>
+            <wp:positionH relativeFrom="column">
+              <wp:posOffset>2264047</wp:posOffset>
+            </wp:positionH>
+            <wp:positionV relativeFrom="paragraph">
+              <wp:posOffset>608965</wp:posOffset>
+            </wp:positionV>
+            <wp:extent cx="4320000" cy="942420"/>
+            <wp:effectExtent l="0" t="0" r="4445" b="0"/>
+            <wp:wrapNone/>
+            <wp:docPr id="1084599934" name="Afbeelding 1" descr="Afbeelding met tekst, schermopname, Lettertype, ontwerp&#10;&#10;Automatisch gegenereerde beschrijving"/>
+            <wp:cNvGraphicFramePr>
+              <a:graphicFrameLocks xmlns:a="http://schemas.openxmlformats.org/drawingml/2006/main" noChangeAspect="1"/>
+            </wp:cNvGraphicFramePr>
+            <a:graphic xmlns:a="http://schemas.openxmlformats.org/drawingml/2006/main">
+              <a:graphicData uri="http://schemas.openxmlformats.org/drawingml/2006/picture">
+                <pic:pic xmlns:pic="http://schemas.openxmlformats.org/drawingml/2006/picture">
+                  <pic:nvPicPr>
+                    <pic:cNvPr id="1084599934" name="Afbeelding 1" descr="Afbeelding met tekst, schermopname, Lettertype, ontwerp&#10;&#10;Automatisch gegenereerde beschrijving"/>
+                    <pic:cNvPicPr/>
+                  </pic:nvPicPr>
+                  <pic:blipFill rotWithShape="1">
+                    <a:blip r:embed="rId10">
+                      <a:extLst>
+                        <a:ext uri="{BEBA8EAE-BF5A-486C-A8C5-ECC9F3942E4B}">
+                          <a14:imgProps xmlns:a14="http://schemas.microsoft.com/office/drawing/2010/main">
+                            <a14:imgLayer r:embed="rId11">
+                              <a14:imgEffect>
+                                <a14:backgroundRemoval t="9146" b="89024" l="8537" r="90854">
+                                  <a14:foregroundMark x1="8537" y1="30488" x2="8943" y2="59756"/>
+                                  <a14:foregroundMark x1="89228" y1="38415" x2="90854" y2="73780"/>
+                                </a14:backgroundRemoval>
+                              </a14:imgEffect>
+                            </a14:imgLayer>
+                          </a14:imgProps>
+                        </a:ext>
+                        <a:ext uri="{28A0092B-C50C-407E-A947-70E740481C1C}">
+                          <a14:useLocalDpi xmlns:a14="http://schemas.microsoft.com/office/drawing/2010/main" val="0"/>
+                        </a:ext>
+                      </a:extLst>
+                    </a:blip>
+                    <a:srcRect l="6580" t="22277" r="7647" b="21587"/>
+                    <a:stretch/>
+                  </pic:blipFill>
+                  <pic:spPr bwMode="auto">
+                    <a:xfrm>
+                      <a:off x="0" y="0"/>
+                      <a:ext cx="4320000" cy="942420"/>
+                    </a:xfrm>
+                    <a:prstGeom prst="rect">
+                      <a:avLst/>
+                    </a:prstGeom>
+                    <a:ln>
+                      <a:noFill/>
+                    </a:ln>
+                    <a:extLst>
+                      <a:ext uri="{53640926-AAD7-44D8-BBD7-CCE9431645EC}">
+                        <a14:shadowObscured xmlns:a14="http://schemas.microsoft.com/office/drawing/2010/main"/>
+                      </a:ext>
+                    </a:extLst>
+                  </pic:spPr>
+                </pic:pic>
+              </a:graphicData>
+            </a:graphic>
+            <wp14:sizeRelH relativeFrom="margin">
+              <wp14:pctWidth>0</wp14:pctWidth>
+            </wp14:sizeRelH>
+            <wp14:sizeRelV relativeFrom="margin">
+              <wp14:pctHeight>0</wp14:pctHeight>
+            </wp14:sizeRelV>
+          </wp:anchor>
+        </w:drawing>
+      </w:r>
+      <w:r>
+        <w:drawing>
+          <wp:anchor distT="0" distB="0" distL="114300" distR="114300" simplePos="0" relativeHeight="251659264" behindDoc="0" locked="0" layoutInCell="1" allowOverlap="1" wp14:anchorId="1E1A45EB" wp14:editId="6A5CAED3">
+            <wp:simplePos x="0" y="0"/>
+            <wp:positionH relativeFrom="column">
+              <wp:posOffset>2263775</wp:posOffset>
+            </wp:positionH>
+            <wp:positionV relativeFrom="paragraph">
+              <wp:posOffset>1759585</wp:posOffset>
+            </wp:positionV>
+            <wp:extent cx="4320000" cy="1073076"/>
+            <wp:effectExtent l="0" t="0" r="4445" b="0"/>
+            <wp:wrapNone/>
+            <wp:docPr id="224470946" name="Afbeelding 1" descr="Afbeelding met tekst, schermopname, visitekaartje, Lettertype&#10;&#10;Automatisch gegenereerde beschrijving"/>
+            <wp:cNvGraphicFramePr>
+              <a:graphicFrameLocks xmlns:a="http://schemas.openxmlformats.org/drawingml/2006/main" noChangeAspect="1"/>
+            </wp:cNvGraphicFramePr>
+            <a:graphic xmlns:a="http://schemas.openxmlformats.org/drawingml/2006/main">
+              <a:graphicData uri="http://schemas.openxmlformats.org/drawingml/2006/picture">
+                <pic:pic xmlns:pic="http://schemas.openxmlformats.org/drawingml/2006/picture">
+                  <pic:nvPicPr>
+                    <pic:cNvPr id="224470946" name="Afbeelding 1" descr="Afbeelding met tekst, schermopname, visitekaartje, Lettertype&#10;&#10;Automatisch gegenereerde beschrijving"/>
+                    <pic:cNvPicPr/>
+                  </pic:nvPicPr>
+                  <pic:blipFill rotWithShape="1">
+                    <a:blip r:embed="rId12">
+                      <a:extLst>
+                        <a:ext uri="{BEBA8EAE-BF5A-486C-A8C5-ECC9F3942E4B}">
+                          <a14:imgProps xmlns:a14="http://schemas.microsoft.com/office/drawing/2010/main">
+                            <a14:imgLayer r:embed="rId13">
+                              <a14:imgEffect>
+                                <a14:backgroundRemoval t="9442" b="89700" l="6897" r="93899">
+                                  <a14:foregroundMark x1="11538" y1="26180" x2="7029" y2="67811"/>
+                                  <a14:foregroundMark x1="91512" y1="29614" x2="93899" y2="75107"/>
+                                </a14:backgroundRemoval>
+                              </a14:imgEffect>
+                            </a14:imgLayer>
+                          </a14:imgProps>
+                        </a:ext>
+                        <a:ext uri="{28A0092B-C50C-407E-A947-70E740481C1C}">
+                          <a14:useLocalDpi xmlns:a14="http://schemas.microsoft.com/office/drawing/2010/main" val="0"/>
+                        </a:ext>
+                      </a:extLst>
+                    </a:blip>
+                    <a:srcRect l="3646" t="13321" r="4625" b="12939"/>
+                    <a:stretch/>
+                  </pic:blipFill>
+                  <pic:spPr bwMode="auto">
+                    <a:xfrm>
+                      <a:off x="0" y="0"/>
+                      <a:ext cx="4320000" cy="1073076"/>
+                    </a:xfrm>
+                    <a:prstGeom prst="rect">
+                      <a:avLst/>
+                    </a:prstGeom>
+                    <a:ln>
+                      <a:noFill/>
+                    </a:ln>
+                    <a:extLst>
+                      <a:ext uri="{53640926-AAD7-44D8-BBD7-CCE9431645EC}">
+                        <a14:shadowObscured xmlns:a14="http://schemas.microsoft.com/office/drawing/2010/main"/>
+                      </a:ext>
+                    </a:extLst>
+                  </pic:spPr>
+                </pic:pic>
+              </a:graphicData>
+            </a:graphic>
+            <wp14:sizeRelH relativeFrom="margin">
+              <wp14:pctWidth>0</wp14:pctWidth>
+            </wp14:sizeRelH>
+            <wp14:sizeRelV relativeFrom="margin">
+              <wp14:pctHeight>0</wp14:pctHeight>
+            </wp14:sizeRelV>
+          </wp:anchor>
+        </w:drawing>
+      </w:r>
+      <w:r>
+        <w:rPr>
+          <w:noProof/>
+        </w:rPr>
+        <w:drawing>
+          <wp:inline distT="0" distB="0" distL="0" distR="0" wp14:anchorId="103A1918" wp14:editId="4FC57A53">
+            <wp:extent cx="1440000" cy="3200094"/>
+            <wp:effectExtent l="19050" t="19050" r="27305" b="19685"/>
+            <wp:docPr id="1786705529" name="Afbeelding 5" descr="Afbeelding met stoel, tekening, schets, ontwerp&#10;&#10;Automatisch gegenereerde beschrijving"/>
+            <wp:cNvGraphicFramePr>
+              <a:graphicFrameLocks xmlns:a="http://schemas.openxmlformats.org/drawingml/2006/main" noChangeAspect="1"/>
+            </wp:cNvGraphicFramePr>
+            <a:graphic xmlns:a="http://schemas.openxmlformats.org/drawingml/2006/main">
+              <a:graphicData uri="http://schemas.openxmlformats.org/drawingml/2006/picture">
+                <pic:pic xmlns:pic="http://schemas.openxmlformats.org/drawingml/2006/picture">
+                  <pic:nvPicPr>
+                    <pic:cNvPr id="1786705529" name="Afbeelding 5" descr="Afbeelding met stoel, tekening, schets, ontwerp&#10;&#10;Automatisch gegenereerde beschrijving"/>
+                    <pic:cNvPicPr/>
+                  </pic:nvPicPr>
+                  <pic:blipFill>
+                    <a:blip r:embed="rId14" cstate="print">
+                      <a:extLst>
+                        <a:ext uri="{28A0092B-C50C-407E-A947-70E740481C1C}">
+                          <a14:useLocalDpi xmlns:a14="http://schemas.microsoft.com/office/drawing/2010/main" val="0"/>
+                        </a:ext>
+                      </a:extLst>
+                    </a:blip>
+                    <a:stretch>
+                      <a:fillRect/>
+                    </a:stretch>
+                  </pic:blipFill>
+                  <pic:spPr>
+                    <a:xfrm>
+                      <a:off x="0" y="0"/>
+                      <a:ext cx="1440000" cy="3200094"/>
+                    </a:xfrm>
+                    <a:prstGeom prst="rect">
+                      <a:avLst/>
+                    </a:prstGeom>
+                    <a:ln w="9525">
+                      <a:solidFill>
+                        <a:schemeClr val="tx1"/>
+                      </a:solidFill>
+                    </a:ln>
+                  </pic:spPr>
+                </pic:pic>
+              </a:graphicData>
+            </a:graphic>
+          </wp:inline>
+        </w:drawing>
+      </w:r>
+      <w:r>
+        <w:rPr>
+          <w:noProof/>
+        </w:rPr>
+        <w:t xml:space="preserve"> </w:t>
+      </w:r>
+    </w:p>
+    <w:p>
+      <w:pPr>
+        <w:pStyle w:val="Kop3"/>
+      </w:pPr>
+      <w:bookmarkStart w:id="12" w:name="_Toc154670363"/>
+      <w:r>
+        <w:t>Uitleg</w:t>
+      </w:r>
+      <w:bookmarkEnd w:id="12"/>
+    </w:p>
+    <w:p>
+      <w:pPr>
+        <w:spacing w:line="312" w:lineRule="auto"/>
+        <w:ind w:left="709"/>
+        <w:jc w:val="both"/>
+      </w:pPr>
+      <w:r>
+        <w:t xml:space="preserve">Om </w:t>
+      </w:r>
+      <w:r>
+        <w:t>de</w:t>
+      </w:r>
+      <w:r>
+        <w:t xml:space="preserve"> </w:t>
+      </w:r>
+      <w:r>
+        <w:t>Icon</w:t>
+      </w:r>
+      <w:r>
+        <w:t xml:space="preserve"> en </w:t>
+      </w:r>
+      <w:proofErr w:type="spellStart"/>
+      <w:r>
+        <w:t>Splash</w:t>
+      </w:r>
+      <w:proofErr w:type="spellEnd"/>
+      <w:r>
+        <w:t xml:space="preserve"> screen </w:t>
+      </w:r>
+      <w:r>
+        <w:t>aan te passen in Android Studio, moest ik een paar wijzigingen aanbrengen in het AndroidManifest.xml-bestand. Voor het pictogram moest ik zelf een afbeelding toevoegen via `</w:t>
+      </w:r>
+      <w:proofErr w:type="spellStart"/>
+      <w:r>
+        <w:t>android:icon</w:t>
+      </w:r>
+      <w:proofErr w:type="spellEnd"/>
+      <w:r>
+        <w:t>`. Wat betreft het opstartscherm, moest ik eerst een stijl maken in het styles.xml-bestand, genaamd `</w:t>
+      </w:r>
+      <w:proofErr w:type="spellStart"/>
+      <w:r>
+        <w:t>Theme.App.Splashscreen</w:t>
+      </w:r>
+      <w:proofErr w:type="spellEnd"/>
+      <w:r>
+        <w:t>`. Deze stijl had een witte achtergrondkleur, een afbeelding met de naam "</w:t>
+      </w:r>
+      <w:proofErr w:type="spellStart"/>
+      <w:r>
+        <w:t>splashscreen</w:t>
+      </w:r>
+      <w:proofErr w:type="spellEnd"/>
+      <w:r>
+        <w:t xml:space="preserve">" en een thema voor gebruik na </w:t>
+      </w:r>
+      <w:r>
+        <w:t xml:space="preserve">de </w:t>
+      </w:r>
+      <w:proofErr w:type="spellStart"/>
+      <w:r>
+        <w:t>Splash</w:t>
+      </w:r>
+      <w:proofErr w:type="spellEnd"/>
+      <w:r>
+        <w:t xml:space="preserve"> screen</w:t>
+      </w:r>
+      <w:r>
+        <w:t xml:space="preserve">. Daarna moest ik ook nog in het </w:t>
+      </w:r>
+      <w:proofErr w:type="spellStart"/>
+      <w:r>
+        <w:t>AndroidManifest</w:t>
+      </w:r>
+      <w:proofErr w:type="spellEnd"/>
+      <w:r>
+        <w:t>-bestand het thema instellen</w:t>
+      </w:r>
+      <w:r>
+        <w:t xml:space="preserve"> als waarde binnen </w:t>
+      </w:r>
+      <w:r>
+        <w:t>`</w:t>
+      </w:r>
+      <w:proofErr w:type="spellStart"/>
+      <w:r>
+        <w:t>android:theme</w:t>
+      </w:r>
+      <w:proofErr w:type="spellEnd"/>
+      <w:r>
+        <w:t>`.</w:t>
+      </w:r>
+    </w:p>
+    <w:p>
+      <w:pPr>
+        <w:spacing w:line="312" w:lineRule="auto"/>
+        <w:ind w:left="709"/>
+        <w:jc w:val="both"/>
+      </w:pPr>
+    </w:p>
+    <w:p>
+      <w:pPr>
+        <w:ind w:left="708"/>
+      </w:pPr>
+    </w:p>
+    <w:p>
+      <w:pPr>
+        <w:ind w:left="708"/>
+      </w:pPr>
+    </w:p>
+    <w:p>
+      <w:pPr>
+        <w:pStyle w:val="Kop2"/>
+      </w:pPr>
+      <w:bookmarkStart w:id="13" w:name="_Toc154670364"/>
+      <w:r>
+        <w:lastRenderedPageBreak/>
+        <w:drawing>
+          <wp:anchor distT="0" distB="0" distL="114300" distR="114300" simplePos="0" relativeHeight="251661312" behindDoc="0" locked="0" layoutInCell="1" allowOverlap="1" wp14:anchorId="3F6BDC4F" wp14:editId="06DB0CD3">
+            <wp:simplePos x="0" y="0"/>
+            <wp:positionH relativeFrom="margin">
+              <wp:posOffset>2835275</wp:posOffset>
+            </wp:positionH>
+            <wp:positionV relativeFrom="paragraph">
+              <wp:posOffset>137795</wp:posOffset>
+            </wp:positionV>
+            <wp:extent cx="3489960" cy="2930620"/>
+            <wp:effectExtent l="0" t="0" r="0" b="3175"/>
+            <wp:wrapNone/>
+            <wp:docPr id="1712726398" name="Afbeelding 1" descr="Afbeelding met tekst, schermopname&#10;&#10;Automatisch gegenereerde beschrijving"/>
+            <wp:cNvGraphicFramePr>
+              <a:graphicFrameLocks xmlns:a="http://schemas.openxmlformats.org/drawingml/2006/main" noChangeAspect="1"/>
+            </wp:cNvGraphicFramePr>
+            <a:graphic xmlns:a="http://schemas.openxmlformats.org/drawingml/2006/main">
+              <a:graphicData uri="http://schemas.openxmlformats.org/drawingml/2006/picture">
+                <pic:pic xmlns:pic="http://schemas.openxmlformats.org/drawingml/2006/picture">
+                  <pic:nvPicPr>
+                    <pic:cNvPr id="1712726398" name="Afbeelding 1" descr="Afbeelding met tekst, schermopname&#10;&#10;Automatisch gegenereerde beschrijving"/>
+                    <pic:cNvPicPr/>
+                  </pic:nvPicPr>
+                  <pic:blipFill rotWithShape="1">
+                    <a:blip r:embed="rId15">
+                      <a:extLst>
+                        <a:ext uri="{BEBA8EAE-BF5A-486C-A8C5-ECC9F3942E4B}">
+                          <a14:imgProps xmlns:a14="http://schemas.microsoft.com/office/drawing/2010/main">
+                            <a14:imgLayer r:embed="rId16">
+                              <a14:imgEffect>
+                                <a14:backgroundRemoval t="9695" b="92280" l="6442" r="93865">
+                                  <a14:foregroundMark x1="6442" y1="10054" x2="75153" y2="15260"/>
+                                  <a14:foregroundMark x1="91104" y1="91562" x2="93865" y2="92280"/>
+                                </a14:backgroundRemoval>
+                              </a14:imgEffect>
+                            </a14:imgLayer>
+                          </a14:imgProps>
+                        </a:ext>
+                        <a:ext uri="{28A0092B-C50C-407E-A947-70E740481C1C}">
+                          <a14:useLocalDpi xmlns:a14="http://schemas.microsoft.com/office/drawing/2010/main" val="0"/>
+                        </a:ext>
+                      </a:extLst>
+                    </a:blip>
+                    <a:srcRect l="4712" t="5310" r="4887" b="5841"/>
+                    <a:stretch/>
+                  </pic:blipFill>
+                  <pic:spPr bwMode="auto">
+                    <a:xfrm>
+                      <a:off x="0" y="0"/>
+                      <a:ext cx="3491380" cy="2931812"/>
+                    </a:xfrm>
+                    <a:prstGeom prst="rect">
+                      <a:avLst/>
+                    </a:prstGeom>
+                    <a:ln>
+                      <a:noFill/>
+                    </a:ln>
+                    <a:extLst>
+                      <a:ext uri="{53640926-AAD7-44D8-BBD7-CCE9431645EC}">
+                        <a14:shadowObscured xmlns:a14="http://schemas.microsoft.com/office/drawing/2010/main"/>
+                      </a:ext>
+                    </a:extLst>
+                  </pic:spPr>
+                </pic:pic>
+              </a:graphicData>
+            </a:graphic>
+            <wp14:sizeRelH relativeFrom="margin">
+              <wp14:pctWidth>0</wp14:pctWidth>
+            </wp14:sizeRelH>
+            <wp14:sizeRelV relativeFrom="margin">
+              <wp14:pctHeight>0</wp14:pctHeight>
+            </wp14:sizeRelV>
+          </wp:anchor>
+        </w:drawing>
+      </w:r>
+      <w:r>
+        <w:t>Navigatie</w:t>
+      </w:r>
+      <w:bookmarkStart w:id="14" w:name="_Toc154664574"/>
+      <w:bookmarkStart w:id="15" w:name="_Toc154664584"/>
+      <w:bookmarkEnd w:id="13"/>
+      <w:bookmarkEnd w:id="14"/>
+      <w:bookmarkEnd w:id="15"/>
+    </w:p>
+    <w:p>
+      <w:pPr>
+        <w:pStyle w:val="Kop3"/>
+      </w:pPr>
+      <w:bookmarkStart w:id="16" w:name="_Toc154670365"/>
+      <w:r>
+        <w:t>Visuele weergave en code</w:t>
+      </w:r>
+      <w:bookmarkEnd w:id="16"/>
+    </w:p>
+    <w:p>
+      <w:pPr>
+        <w:ind w:left="708"/>
+      </w:pPr>
+      <w:r>
+        <w:rPr>
+          <w:noProof/>
+        </w:rPr>
+        <w:drawing>
+          <wp:inline distT="0" distB="0" distL="0" distR="0" wp14:anchorId="01243333" wp14:editId="32F20C7A">
+            <wp:extent cx="1800000" cy="370775"/>
+            <wp:effectExtent l="19050" t="19050" r="10160" b="10795"/>
+            <wp:docPr id="994033169" name="Afbeelding 7" descr="Afbeelding met tekst, schermopname, Menselijk gezicht, persoon&#10;&#10;Automatisch gegenereerde beschrijving"/>
+            <wp:cNvGraphicFramePr>
+              <a:graphicFrameLocks xmlns:a="http://schemas.openxmlformats.org/drawingml/2006/main" noChangeAspect="1"/>
+            </wp:cNvGraphicFramePr>
+            <a:graphic xmlns:a="http://schemas.openxmlformats.org/drawingml/2006/main">
+              <a:graphicData uri="http://schemas.openxmlformats.org/drawingml/2006/picture">
+                <pic:pic xmlns:pic="http://schemas.openxmlformats.org/drawingml/2006/picture">
+                  <pic:nvPicPr>
+                    <pic:cNvPr id="994033169" name="Afbeelding 7" descr="Afbeelding met tekst, schermopname, Menselijk gezicht, persoon&#10;&#10;Automatisch gegenereerde beschrijving"/>
+                    <pic:cNvPicPr/>
+                  </pic:nvPicPr>
+                  <pic:blipFill rotWithShape="1">
+                    <a:blip r:embed="rId17" cstate="print">
+                      <a:extLst>
+                        <a:ext uri="{28A0092B-C50C-407E-A947-70E740481C1C}">
+                          <a14:useLocalDpi xmlns:a14="http://schemas.microsoft.com/office/drawing/2010/main" val="0"/>
+                        </a:ext>
+                      </a:extLst>
+                    </a:blip>
+                    <a:srcRect l="-2" t="84672" r="-74" b="6052"/>
+                    <a:stretch/>
+                  </pic:blipFill>
+                  <pic:spPr bwMode="auto">
+                    <a:xfrm>
+                      <a:off x="0" y="0"/>
+                      <a:ext cx="1800000" cy="370775"/>
+                    </a:xfrm>
+                    <a:prstGeom prst="rect">
+                      <a:avLst/>
+                    </a:prstGeom>
+                    <a:ln w="9525">
+                      <a:solidFill>
+                        <a:schemeClr val="tx1"/>
+                      </a:solidFill>
+                    </a:ln>
+                    <a:extLst>
+                      <a:ext uri="{53640926-AAD7-44D8-BBD7-CCE9431645EC}">
+                        <a14:shadowObscured xmlns:a14="http://schemas.microsoft.com/office/drawing/2010/main"/>
+                      </a:ext>
+                    </a:extLst>
+                  </pic:spPr>
+                </pic:pic>
+              </a:graphicData>
+            </a:graphic>
+          </wp:inline>
+        </w:drawing>
+      </w:r>
+    </w:p>
+    <w:p>
+      <w:pPr>
+        <w:ind w:left="708"/>
+      </w:pPr>
+      <w:r>
+        <w:rPr>
+          <w:noProof/>
+        </w:rPr>
+        <w:drawing>
+          <wp:inline distT="0" distB="0" distL="0" distR="0" wp14:anchorId="147B5BEE" wp14:editId="5299309B">
+            <wp:extent cx="1800000" cy="374876"/>
+            <wp:effectExtent l="19050" t="19050" r="10160" b="25400"/>
+            <wp:docPr id="1601161613" name="Afbeelding 8"/>
+            <wp:cNvGraphicFramePr>
+              <a:graphicFrameLocks xmlns:a="http://schemas.openxmlformats.org/drawingml/2006/main" noChangeAspect="1"/>
+            </wp:cNvGraphicFramePr>
+            <a:graphic xmlns:a="http://schemas.openxmlformats.org/drawingml/2006/main">
+              <a:graphicData uri="http://schemas.openxmlformats.org/drawingml/2006/picture">
+                <pic:pic xmlns:pic="http://schemas.openxmlformats.org/drawingml/2006/picture">
+                  <pic:nvPicPr>
+                    <pic:cNvPr id="1601161613" name="Afbeelding 1601161613"/>
+                    <pic:cNvPicPr/>
+                  </pic:nvPicPr>
+                  <pic:blipFill rotWithShape="1">
+                    <a:blip r:embed="rId18" cstate="print">
+                      <a:extLst>
+                        <a:ext uri="{28A0092B-C50C-407E-A947-70E740481C1C}">
+                          <a14:useLocalDpi xmlns:a14="http://schemas.microsoft.com/office/drawing/2010/main" val="0"/>
+                        </a:ext>
+                      </a:extLst>
+                    </a:blip>
+                    <a:srcRect t="84493" b="6136"/>
+                    <a:stretch/>
+                  </pic:blipFill>
+                  <pic:spPr bwMode="auto">
+                    <a:xfrm>
+                      <a:off x="0" y="0"/>
+                      <a:ext cx="1800000" cy="374876"/>
+                    </a:xfrm>
+                    <a:prstGeom prst="rect">
+                      <a:avLst/>
+                    </a:prstGeom>
+                    <a:ln w="9525">
+                      <a:solidFill>
+                        <a:schemeClr val="tx1"/>
+                      </a:solidFill>
+                    </a:ln>
+                    <a:extLst>
+                      <a:ext uri="{53640926-AAD7-44D8-BBD7-CCE9431645EC}">
+                        <a14:shadowObscured xmlns:a14="http://schemas.microsoft.com/office/drawing/2010/main"/>
+                      </a:ext>
+                    </a:extLst>
+                  </pic:spPr>
+                </pic:pic>
+              </a:graphicData>
+            </a:graphic>
+          </wp:inline>
+        </w:drawing>
+      </w:r>
+    </w:p>
+    <w:p>
+      <w:pPr>
+        <w:ind w:left="708"/>
+      </w:pPr>
+      <w:r>
+        <w:rPr>
+          <w:noProof/>
+        </w:rPr>
+        <w:drawing>
+          <wp:inline distT="0" distB="0" distL="0" distR="0" wp14:anchorId="76C73B0E" wp14:editId="53A095A1">
+            <wp:extent cx="1800000" cy="354599"/>
+            <wp:effectExtent l="19050" t="19050" r="10160" b="26670"/>
+            <wp:docPr id="1288952115" name="Afbeelding 9" descr="Afbeelding met tekst, schermopname, fles&#10;&#10;Automatisch gegenereerde beschrijving"/>
+            <wp:cNvGraphicFramePr>
+              <a:graphicFrameLocks xmlns:a="http://schemas.openxmlformats.org/drawingml/2006/main" noChangeAspect="1"/>
+            </wp:cNvGraphicFramePr>
+            <a:graphic xmlns:a="http://schemas.openxmlformats.org/drawingml/2006/main">
+              <a:graphicData uri="http://schemas.openxmlformats.org/drawingml/2006/picture">
+                <pic:pic xmlns:pic="http://schemas.openxmlformats.org/drawingml/2006/picture">
+                  <pic:nvPicPr>
+                    <pic:cNvPr id="1288952115" name="Afbeelding 9" descr="Afbeelding met tekst, schermopname, fles&#10;&#10;Automatisch gegenereerde beschrijving"/>
+                    <pic:cNvPicPr/>
+                  </pic:nvPicPr>
+                  <pic:blipFill rotWithShape="1">
+                    <a:blip r:embed="rId19" cstate="print">
+                      <a:extLst>
+                        <a:ext uri="{28A0092B-C50C-407E-A947-70E740481C1C}">
+                          <a14:useLocalDpi xmlns:a14="http://schemas.microsoft.com/office/drawing/2010/main" val="0"/>
+                        </a:ext>
+                      </a:extLst>
+                    </a:blip>
+                    <a:srcRect t="84827" b="6309"/>
+                    <a:stretch/>
+                  </pic:blipFill>
+                  <pic:spPr bwMode="auto">
+                    <a:xfrm>
+                      <a:off x="0" y="0"/>
+                      <a:ext cx="1800000" cy="354599"/>
+                    </a:xfrm>
+                    <a:prstGeom prst="rect">
+                      <a:avLst/>
+                    </a:prstGeom>
+                    <a:ln w="9525">
+                      <a:solidFill>
+                        <a:schemeClr val="tx1"/>
+                      </a:solidFill>
+                    </a:ln>
+                    <a:extLst>
+                      <a:ext uri="{53640926-AAD7-44D8-BBD7-CCE9431645EC}">
+                        <a14:shadowObscured xmlns:a14="http://schemas.microsoft.com/office/drawing/2010/main"/>
+                      </a:ext>
+                    </a:extLst>
+                  </pic:spPr>
+                </pic:pic>
+              </a:graphicData>
+            </a:graphic>
+          </wp:inline>
+        </w:drawing>
+      </w:r>
+    </w:p>
+    <w:p>
+      <w:pPr>
+        <w:ind w:left="708"/>
+      </w:pPr>
+      <w:r>
+        <w:rPr>
+          <w:noProof/>
+        </w:rPr>
+        <w:drawing>
+          <wp:inline distT="0" distB="0" distL="0" distR="0" wp14:anchorId="61DC987C" wp14:editId="5249D21B">
+            <wp:extent cx="1800000" cy="358361"/>
+            <wp:effectExtent l="19050" t="19050" r="10160" b="22860"/>
+            <wp:docPr id="1040400463" name="Afbeelding 10"/>
+            <wp:cNvGraphicFramePr>
+              <a:graphicFrameLocks xmlns:a="http://schemas.openxmlformats.org/drawingml/2006/main" noChangeAspect="1"/>
+            </wp:cNvGraphicFramePr>
+            <a:graphic xmlns:a="http://schemas.openxmlformats.org/drawingml/2006/main">
+              <a:graphicData uri="http://schemas.openxmlformats.org/drawingml/2006/picture">
+                <pic:pic xmlns:pic="http://schemas.openxmlformats.org/drawingml/2006/picture">
+                  <pic:nvPicPr>
+                    <pic:cNvPr id="1040400463" name="Afbeelding 1040400463"/>
+                    <pic:cNvPicPr/>
+                  </pic:nvPicPr>
+                  <pic:blipFill rotWithShape="1">
+                    <a:blip r:embed="rId20" cstate="print">
+                      <a:extLst>
+                        <a:ext uri="{28A0092B-C50C-407E-A947-70E740481C1C}">
+                          <a14:useLocalDpi xmlns:a14="http://schemas.microsoft.com/office/drawing/2010/main" val="0"/>
+                        </a:ext>
+                      </a:extLst>
+                    </a:blip>
+                    <a:srcRect t="84672" b="6369"/>
+                    <a:stretch/>
+                  </pic:blipFill>
+                  <pic:spPr bwMode="auto">
+                    <a:xfrm>
+                      <a:off x="0" y="0"/>
+                      <a:ext cx="1800000" cy="358361"/>
+                    </a:xfrm>
+                    <a:prstGeom prst="rect">
+                      <a:avLst/>
+                    </a:prstGeom>
+                    <a:ln w="9525">
+                      <a:solidFill>
+                        <a:schemeClr val="tx1"/>
+                      </a:solidFill>
+                    </a:ln>
+                    <a:extLst>
+                      <a:ext uri="{53640926-AAD7-44D8-BBD7-CCE9431645EC}">
+                        <a14:shadowObscured xmlns:a14="http://schemas.microsoft.com/office/drawing/2010/main"/>
+                      </a:ext>
+                    </a:extLst>
+                  </pic:spPr>
+                </pic:pic>
+              </a:graphicData>
+            </a:graphic>
+          </wp:inline>
+        </w:drawing>
+      </w:r>
+    </w:p>
+    <w:p>
+      <w:pPr>
+        <w:ind w:left="708"/>
+      </w:pPr>
+    </w:p>
+    <w:p>
+      <w:pPr>
+        <w:pStyle w:val="Kop3"/>
+      </w:pPr>
+      <w:bookmarkStart w:id="17" w:name="_Toc154670366"/>
+      <w:r>
+        <w:t>Uitleg</w:t>
+      </w:r>
+      <w:bookmarkEnd w:id="17"/>
+    </w:p>
+    <w:p>
+      <w:pPr>
+        <w:spacing w:line="312" w:lineRule="auto"/>
+        <w:ind w:left="709"/>
+        <w:jc w:val="both"/>
+      </w:pPr>
+      <w:r>
+        <w:t xml:space="preserve">Deze `bottom_nav.xml` definieert het menu voor een Bottom </w:t>
+      </w:r>
+      <w:proofErr w:type="spellStart"/>
+      <w:r>
+        <w:t>Navigation</w:t>
+      </w:r>
+      <w:proofErr w:type="spellEnd"/>
+      <w:r>
+        <w:t xml:space="preserve"> View in een Android-applicatie. Het menu bevat vier items, elk geassocieerd met een specifiek fragment in de app.</w:t>
+      </w:r>
+      <w:r>
+        <w:t xml:space="preserve"> </w:t>
+      </w:r>
+      <w:r>
+        <w:t xml:space="preserve">Deze XML-configuratie wordt gebruikt in combinatie met een Bottom </w:t>
+      </w:r>
+      <w:proofErr w:type="spellStart"/>
+      <w:r>
+        <w:t>Navigation</w:t>
+      </w:r>
+      <w:proofErr w:type="spellEnd"/>
+      <w:r>
+        <w:t xml:space="preserve"> View in</w:t>
+      </w:r>
+      <w:r>
+        <w:t xml:space="preserve"> de </w:t>
+      </w:r>
+      <w:r>
+        <w:t>`</w:t>
+      </w:r>
+      <w:r>
+        <w:t>activity_main.xml</w:t>
+      </w:r>
+      <w:r>
+        <w:t xml:space="preserve">`, waardoor een navigatiebalk ontstaat met de genoemde items. Elk item vertegenwoordigt een specifiek deel van de app en wordt geassocieerd met een overeenkomstig fragment, waardoor gebruikers gemakkelijk kunnen schakelen tussen verschillende delen van de app. Het gebruik van pictogrammen en duidelijke titels draagt bij aan een </w:t>
+      </w:r>
+      <w:r>
+        <w:t>simpele</w:t>
+      </w:r>
+      <w:r>
+        <w:t xml:space="preserve"> gebruikerservaring.</w:t>
+      </w:r>
+    </w:p>
+    <w:p>
+      <w:pPr>
+        <w:pStyle w:val="Kop2"/>
+      </w:pPr>
+      <w:bookmarkStart w:id="18" w:name="_Toc154670367"/>
+      <w:r>
+        <w:lastRenderedPageBreak/>
+        <w:t>Startpagina</w:t>
+      </w:r>
+      <w:bookmarkEnd w:id="18"/>
+    </w:p>
+    <w:p>
+      <w:pPr>
+        <w:pStyle w:val="Kop3"/>
+      </w:pPr>
+      <w:bookmarkStart w:id="19" w:name="_Toc154670368"/>
+      <w:r>
+        <w:t>Visuele weergave</w:t>
+      </w:r>
+      <w:bookmarkEnd w:id="19"/>
+    </w:p>
+    <w:p>
+      <w:pPr>
+        <w:ind w:left="1416"/>
+      </w:pPr>
+      <w:r>
+        <w:rPr>
+          <w:noProof/>
+        </w:rPr>
+        <w:drawing>
+          <wp:anchor distT="0" distB="0" distL="114300" distR="114300" simplePos="0" relativeHeight="251662336" behindDoc="0" locked="0" layoutInCell="1" allowOverlap="1" wp14:anchorId="35399CE5" wp14:editId="709FD818">
+            <wp:simplePos x="0" y="0"/>
+            <wp:positionH relativeFrom="column">
+              <wp:posOffset>3593465</wp:posOffset>
+            </wp:positionH>
+            <wp:positionV relativeFrom="paragraph">
+              <wp:posOffset>27940</wp:posOffset>
+            </wp:positionV>
+            <wp:extent cx="2159635" cy="4799965"/>
+            <wp:effectExtent l="19050" t="19050" r="12065" b="19685"/>
+            <wp:wrapNone/>
+            <wp:docPr id="1890490992" name="Afbeelding 13"/>
+            <wp:cNvGraphicFramePr>
+              <a:graphicFrameLocks xmlns:a="http://schemas.openxmlformats.org/drawingml/2006/main" noChangeAspect="1"/>
+            </wp:cNvGraphicFramePr>
+            <a:graphic xmlns:a="http://schemas.openxmlformats.org/drawingml/2006/main">
+              <a:graphicData uri="http://schemas.openxmlformats.org/drawingml/2006/picture">
+                <pic:pic xmlns:pic="http://schemas.openxmlformats.org/drawingml/2006/picture">
+                  <pic:nvPicPr>
+                    <pic:cNvPr id="1890490992" name="Afbeelding 1890490992"/>
+                    <pic:cNvPicPr/>
+                  </pic:nvPicPr>
+                  <pic:blipFill>
+                    <a:blip r:embed="rId21" cstate="print">
+                      <a:extLst>
+                        <a:ext uri="{28A0092B-C50C-407E-A947-70E740481C1C}">
+                          <a14:useLocalDpi xmlns:a14="http://schemas.microsoft.com/office/drawing/2010/main" val="0"/>
+                        </a:ext>
+                      </a:extLst>
+                    </a:blip>
+                    <a:stretch>
+                      <a:fillRect/>
+                    </a:stretch>
+                  </pic:blipFill>
+                  <pic:spPr>
+                    <a:xfrm>
+                      <a:off x="0" y="0"/>
+                      <a:ext cx="2159635" cy="4799965"/>
+                    </a:xfrm>
+                    <a:prstGeom prst="rect">
+                      <a:avLst/>
+                    </a:prstGeom>
+                    <a:ln w="9525">
+                      <a:solidFill>
+                        <a:schemeClr val="tx1"/>
+                      </a:solidFill>
+                    </a:ln>
+                  </pic:spPr>
+                </pic:pic>
+              </a:graphicData>
+            </a:graphic>
+          </wp:anchor>
+        </w:drawing>
+      </w:r>
+      <w:r>
+        <w:rPr>
+          <w:noProof/>
+        </w:rPr>
+        <w:drawing>
+          <wp:inline distT="0" distB="0" distL="0" distR="0" wp14:anchorId="7F983ED0" wp14:editId="5561BABD">
+            <wp:extent cx="2160000" cy="4800141"/>
+            <wp:effectExtent l="19050" t="19050" r="12065" b="19685"/>
+            <wp:docPr id="1398598507" name="Afbeelding 11"/>
+            <wp:cNvGraphicFramePr>
+              <a:graphicFrameLocks xmlns:a="http://schemas.openxmlformats.org/drawingml/2006/main" noChangeAspect="1"/>
+            </wp:cNvGraphicFramePr>
+            <a:graphic xmlns:a="http://schemas.openxmlformats.org/drawingml/2006/main">
+              <a:graphicData uri="http://schemas.openxmlformats.org/drawingml/2006/picture">
+                <pic:pic xmlns:pic="http://schemas.openxmlformats.org/drawingml/2006/picture">
+                  <pic:nvPicPr>
+                    <pic:cNvPr id="1398598507" name="Afbeelding 1398598507"/>
+                    <pic:cNvPicPr/>
+                  </pic:nvPicPr>
+                  <pic:blipFill>
+                    <a:blip r:embed="rId17" cstate="print">
+                      <a:extLst>
+                        <a:ext uri="{28A0092B-C50C-407E-A947-70E740481C1C}">
+                          <a14:useLocalDpi xmlns:a14="http://schemas.microsoft.com/office/drawing/2010/main" val="0"/>
+                        </a:ext>
+                      </a:extLst>
+                    </a:blip>
+                    <a:stretch>
+                      <a:fillRect/>
+                    </a:stretch>
+                  </pic:blipFill>
+                  <pic:spPr>
+                    <a:xfrm>
+                      <a:off x="0" y="0"/>
+                      <a:ext cx="2160000" cy="4800141"/>
+                    </a:xfrm>
+                    <a:prstGeom prst="rect">
+                      <a:avLst/>
+                    </a:prstGeom>
+                    <a:ln w="9525">
+                      <a:solidFill>
+                        <a:schemeClr val="tx1"/>
+                      </a:solidFill>
+                    </a:ln>
+                  </pic:spPr>
+                </pic:pic>
+              </a:graphicData>
+            </a:graphic>
+          </wp:inline>
+        </w:drawing>
+      </w:r>
+    </w:p>
+    <w:p>
+      <w:pPr>
+        <w:pStyle w:val="Kop3"/>
+      </w:pPr>
+      <w:bookmarkStart w:id="20" w:name="_Toc154670369"/>
+      <w:proofErr w:type="spellStart"/>
+      <w:r>
+        <w:lastRenderedPageBreak/>
+        <w:t>HomePagePhotosRepository</w:t>
+      </w:r>
+      <w:bookmarkEnd w:id="20"/>
+      <w:proofErr w:type="spellEnd"/>
+    </w:p>
+    <w:p>
+      <w:pPr>
+        <w:pStyle w:val="Kop4"/>
+      </w:pPr>
+      <w:r>
+        <w:t>Code</w:t>
+      </w:r>
+    </w:p>
+    <w:p>
+      <w:pPr>
+        <w:ind w:left="1080"/>
+      </w:pPr>
+      <w:r>
+        <w:drawing>
+          <wp:inline distT="0" distB="0" distL="0" distR="0" wp14:anchorId="5D0BDD73" wp14:editId="2721C081">
+            <wp:extent cx="5069692" cy="4678680"/>
+            <wp:effectExtent l="0" t="0" r="0" b="7620"/>
+            <wp:docPr id="764044720" name="Afbeelding 1" descr="Afbeelding met tekst, elektronica, schermopname, computer&#10;&#10;Automatisch gegenereerde beschrijving"/>
+            <wp:cNvGraphicFramePr>
+              <a:graphicFrameLocks xmlns:a="http://schemas.openxmlformats.org/drawingml/2006/main" noChangeAspect="1"/>
+            </wp:cNvGraphicFramePr>
+            <a:graphic xmlns:a="http://schemas.openxmlformats.org/drawingml/2006/main">
+              <a:graphicData uri="http://schemas.openxmlformats.org/drawingml/2006/picture">
+                <pic:pic xmlns:pic="http://schemas.openxmlformats.org/drawingml/2006/picture">
+                  <pic:nvPicPr>
+                    <pic:cNvPr id="764044720" name="Afbeelding 1" descr="Afbeelding met tekst, elektronica, schermopname, computer&#10;&#10;Automatisch gegenereerde beschrijving"/>
+                    <pic:cNvPicPr/>
+                  </pic:nvPicPr>
+                  <pic:blipFill rotWithShape="1">
+                    <a:blip r:embed="rId22">
+                      <a:extLst>
+                        <a:ext uri="{BEBA8EAE-BF5A-486C-A8C5-ECC9F3942E4B}">
+                          <a14:imgProps xmlns:a14="http://schemas.microsoft.com/office/drawing/2010/main">
+                            <a14:imgLayer r:embed="rId23">
+                              <a14:imgEffect>
+                                <a14:backgroundRemoval t="4619" b="94737" l="3949" r="93386">
+                                  <a14:foregroundMark x1="4738" y1="4726" x2="73840" y2="29646"/>
+                                  <a14:foregroundMark x1="51135" y1="7411" x2="70879" y2="9989"/>
+                                  <a14:foregroundMark x1="70879" y1="9989" x2="84008" y2="20838"/>
+                                  <a14:foregroundMark x1="84008" y1="20838" x2="82922" y2="57680"/>
+                                  <a14:foregroundMark x1="79467" y1="6230" x2="94077" y2="11278"/>
+                                  <a14:foregroundMark x1="94077" y1="11278" x2="93386" y2="34909"/>
+                                  <a14:foregroundMark x1="93386" y1="34909" x2="87068" y2="53276"/>
+                                  <a14:foregroundMark x1="12340" y1="45435" x2="15202" y2="66273"/>
+                                  <a14:foregroundMark x1="15202" y1="66273" x2="31787" y2="85929"/>
+                                  <a14:foregroundMark x1="31787" y1="85929" x2="69694" y2="87325"/>
+                                  <a14:foregroundMark x1="69694" y1="87325" x2="86476" y2="78733"/>
+                                  <a14:foregroundMark x1="86476" y1="78733" x2="88549" y2="56391"/>
+                                  <a14:foregroundMark x1="8490" y1="77229" x2="7009" y2="86144"/>
+                                  <a14:foregroundMark x1="7009" y1="86144" x2="19941" y2="94629"/>
+                                  <a14:foregroundMark x1="19941" y1="94629" x2="44521" y2="95166"/>
+                                  <a14:foregroundMark x1="44521" y1="95166" x2="76703" y2="91622"/>
+                                  <a14:foregroundMark x1="76703" y1="91622" x2="86377" y2="86681"/>
+                                  <a14:foregroundMark x1="86377" y1="86681" x2="87266" y2="84211"/>
+                                  <a14:foregroundMark x1="3949" y1="92266" x2="20829" y2="94737"/>
+                                </a14:backgroundRemoval>
+                              </a14:imgEffect>
+                            </a14:imgLayer>
+                          </a14:imgProps>
+                        </a:ext>
+                      </a:extLst>
+                    </a:blip>
+                    <a:srcRect l="2988" t="2439" r="3395" b="3545"/>
+                    <a:stretch/>
+                  </pic:blipFill>
+                  <pic:spPr bwMode="auto">
+                    <a:xfrm>
+                      <a:off x="0" y="0"/>
+                      <a:ext cx="5099801" cy="4706467"/>
+                    </a:xfrm>
+                    <a:prstGeom prst="rect">
+                      <a:avLst/>
+                    </a:prstGeom>
+                    <a:ln>
+                      <a:noFill/>
+                    </a:ln>
+                    <a:extLst>
+                      <a:ext uri="{53640926-AAD7-44D8-BBD7-CCE9431645EC}">
+                        <a14:shadowObscured xmlns:a14="http://schemas.microsoft.com/office/drawing/2010/main"/>
+                      </a:ext>
+                    </a:extLst>
+                  </pic:spPr>
+                </pic:pic>
+              </a:graphicData>
+            </a:graphic>
+          </wp:inline>
+        </w:drawing>
+      </w:r>
+    </w:p>
+    <w:p>
+      <w:pPr>
+        <w:pStyle w:val="Kop4"/>
+      </w:pPr>
+      <w:r>
+        <w:t>Uitleg code</w:t>
+      </w:r>
+    </w:p>
+    <w:p>
+      <w:pPr>
+        <w:spacing w:line="312" w:lineRule="auto"/>
+        <w:ind w:left="1080"/>
+        <w:jc w:val="both"/>
+      </w:pPr>
+      <w:r>
+        <w:t xml:space="preserve">Bovenstaande </w:t>
+      </w:r>
+      <w:proofErr w:type="spellStart"/>
+      <w:r>
+        <w:t>Kotlin</w:t>
+      </w:r>
+      <w:proofErr w:type="spellEnd"/>
+      <w:r>
+        <w:t xml:space="preserve">-code vertegenwoordigt een klasse genaamd </w:t>
+      </w:r>
+      <w:proofErr w:type="spellStart"/>
+      <w:r>
+        <w:t>HomePagePhotosRepository</w:t>
+      </w:r>
+      <w:proofErr w:type="spellEnd"/>
+      <w:r>
+        <w:t xml:space="preserve">, bedoeld voor het ophalen van foto-URL's uit een </w:t>
+      </w:r>
+      <w:proofErr w:type="spellStart"/>
+      <w:r>
+        <w:t>Firebase</w:t>
+      </w:r>
+      <w:proofErr w:type="spellEnd"/>
+      <w:r>
+        <w:t xml:space="preserve"> </w:t>
+      </w:r>
+      <w:proofErr w:type="spellStart"/>
+      <w:r>
+        <w:t>Realtime</w:t>
+      </w:r>
+      <w:proofErr w:type="spellEnd"/>
+      <w:r>
+        <w:t xml:space="preserve"> Database.</w:t>
+      </w:r>
+    </w:p>
+    <w:p>
+      <w:pPr>
+        <w:spacing w:line="312" w:lineRule="auto"/>
+        <w:ind w:left="1080"/>
+        <w:jc w:val="both"/>
+      </w:pPr>
+      <w:r>
+        <w:t xml:space="preserve">De klasse begint met het initialiseren van een </w:t>
+      </w:r>
+      <w:proofErr w:type="spellStart"/>
+      <w:r>
+        <w:t>databaseReference</w:t>
+      </w:r>
+      <w:proofErr w:type="spellEnd"/>
+      <w:r>
+        <w:t xml:space="preserve"> die verwijst naar het gedeelte "Startpagina" in de </w:t>
+      </w:r>
+      <w:proofErr w:type="spellStart"/>
+      <w:r>
+        <w:t>Firebase</w:t>
+      </w:r>
+      <w:proofErr w:type="spellEnd"/>
+      <w:r>
+        <w:t xml:space="preserve">-database. Dit wordt gedaan in de </w:t>
+      </w:r>
+      <w:proofErr w:type="spellStart"/>
+      <w:r>
+        <w:t>constructor</w:t>
+      </w:r>
+      <w:proofErr w:type="spellEnd"/>
+      <w:r>
+        <w:t xml:space="preserve">, waarbij ook een logboekmelding wordt gegenereerd om te melden dat de database-referentie is </w:t>
+      </w:r>
+      <w:proofErr w:type="spellStart"/>
+      <w:r>
+        <w:t>geïnitialiseerd</w:t>
+      </w:r>
+      <w:proofErr w:type="spellEnd"/>
+      <w:r>
+        <w:t>.</w:t>
+      </w:r>
+    </w:p>
+    <w:p>
+      <w:pPr>
+        <w:spacing w:line="312" w:lineRule="auto"/>
+        <w:ind w:left="1080"/>
+        <w:jc w:val="both"/>
+      </w:pPr>
+      <w:r>
+        <w:t xml:space="preserve">Vervolgens wordt een </w:t>
+      </w:r>
+      <w:proofErr w:type="spellStart"/>
+      <w:r>
+        <w:t>companion</w:t>
+      </w:r>
+      <w:proofErr w:type="spellEnd"/>
+      <w:r>
+        <w:t xml:space="preserve"> object gebruikt om een Singleton-patroon te implementeren. Dit zorgt ervoor dat er slechts één exemplaar van </w:t>
+      </w:r>
+      <w:proofErr w:type="spellStart"/>
+      <w:r>
+        <w:t>HomePagePhotosRepository</w:t>
+      </w:r>
+      <w:proofErr w:type="spellEnd"/>
+      <w:r>
+        <w:t xml:space="preserve"> wordt gemaakt en gebruikt.</w:t>
+      </w:r>
+    </w:p>
+    <w:p>
+      <w:pPr>
+        <w:spacing w:line="312" w:lineRule="auto"/>
+        <w:ind w:left="1080"/>
+        <w:jc w:val="both"/>
+      </w:pPr>
+      <w:r>
+        <w:t xml:space="preserve">De </w:t>
+      </w:r>
+      <w:proofErr w:type="spellStart"/>
+      <w:r>
+        <w:t>getInstance</w:t>
+      </w:r>
+      <w:proofErr w:type="spellEnd"/>
+      <w:r>
+        <w:t xml:space="preserve">-methode in het </w:t>
+      </w:r>
+      <w:proofErr w:type="spellStart"/>
+      <w:r>
+        <w:t>companion</w:t>
+      </w:r>
+      <w:proofErr w:type="spellEnd"/>
+      <w:r>
+        <w:t xml:space="preserve"> object zorgt voor het ophalen van deze enkele instantie. Als er nog geen instantie bestaat, wordt er één gemaakt.</w:t>
+      </w:r>
+    </w:p>
+    <w:p>
+      <w:pPr>
+        <w:spacing w:line="312" w:lineRule="auto"/>
+        <w:ind w:left="1080"/>
+        <w:jc w:val="both"/>
+      </w:pPr>
+      <w:r>
+        <w:t xml:space="preserve">De hoofdfunctionaliteit van de klasse is te vinden in de </w:t>
+      </w:r>
+      <w:proofErr w:type="spellStart"/>
+      <w:r>
+        <w:t>getPhotoUrls</w:t>
+      </w:r>
+      <w:proofErr w:type="spellEnd"/>
+      <w:r>
+        <w:t xml:space="preserve">-methode. Deze methode accepteert een </w:t>
+      </w:r>
+      <w:proofErr w:type="spellStart"/>
+      <w:r>
+        <w:t>callback</w:t>
+      </w:r>
+      <w:proofErr w:type="spellEnd"/>
+      <w:r>
+        <w:t xml:space="preserve">-functie die een lijst met foto-URL's als parameter heeft. Binnen de methode wordt een </w:t>
+      </w:r>
+      <w:proofErr w:type="spellStart"/>
+      <w:r>
+        <w:t>listener</w:t>
+      </w:r>
+      <w:proofErr w:type="spellEnd"/>
+      <w:r>
+        <w:t xml:space="preserve"> toegevoegd aan de database-referentie om eenmalig gegevens op te halen. Bij succes worden de foto-URL's uit de database gehaald en doorgegeven aan de </w:t>
+      </w:r>
+      <w:proofErr w:type="spellStart"/>
+      <w:r>
+        <w:t>callback</w:t>
+      </w:r>
+      <w:proofErr w:type="spellEnd"/>
+      <w:r>
+        <w:t xml:space="preserve">. Als er zich een fout voordoet, wordt een foutmelding gegenereerd en wordt een lege lijst naar de </w:t>
+      </w:r>
+      <w:proofErr w:type="spellStart"/>
+      <w:r>
+        <w:t>callback</w:t>
+      </w:r>
+      <w:proofErr w:type="spellEnd"/>
+      <w:r>
+        <w:t xml:space="preserve"> gestuurd.</w:t>
+      </w:r>
+    </w:p>
+    <w:p>
+      <w:pPr>
+        <w:spacing w:line="312" w:lineRule="auto"/>
+        <w:ind w:left="1080"/>
+        <w:jc w:val="both"/>
+      </w:pPr>
+      <w:r>
+        <w:t>In essentie biedt deze klasse een gestructureerde manier om foto-URL's op te halen vanuit de database, waarbij het Singleton-patroon ervoor zorgt dat er geen onnodige instanties worden gemaakt.</w:t>
+      </w:r>
+    </w:p>
+    <w:p>
+      <w:pPr>
+        <w:pStyle w:val="Kop3"/>
+      </w:pPr>
+      <w:bookmarkStart w:id="21" w:name="_Toc154670370"/>
+      <w:proofErr w:type="spellStart"/>
+      <w:r>
+        <w:lastRenderedPageBreak/>
+        <w:t>HomepageFragment</w:t>
+      </w:r>
+      <w:bookmarkEnd w:id="21"/>
+      <w:proofErr w:type="spellEnd"/>
+    </w:p>
+    <w:p>
+      <w:pPr>
+        <w:pStyle w:val="Kop4"/>
+      </w:pPr>
+      <w:r>
+        <w:t>Code</w:t>
+      </w:r>
+    </w:p>
+    <w:p>
+      <w:pPr>
+        <w:ind w:left="1080"/>
+      </w:pPr>
+      <w:r>
+        <w:drawing>
+          <wp:inline distT="0" distB="0" distL="0" distR="0" wp14:anchorId="1BFA6B6F" wp14:editId="71C8D2D6">
+            <wp:extent cx="4297900" cy="4572000"/>
+            <wp:effectExtent l="0" t="0" r="7620" b="0"/>
+            <wp:docPr id="228750129" name="Afbeelding 1" descr="Afbeelding met tekst, elektronica, schermopname, computer&#10;&#10;Automatisch gegenereerde beschrijving"/>
+            <wp:cNvGraphicFramePr>
+              <a:graphicFrameLocks xmlns:a="http://schemas.openxmlformats.org/drawingml/2006/main" noChangeAspect="1"/>
+            </wp:cNvGraphicFramePr>
+            <a:graphic xmlns:a="http://schemas.openxmlformats.org/drawingml/2006/main">
+              <a:graphicData uri="http://schemas.openxmlformats.org/drawingml/2006/picture">
+                <pic:pic xmlns:pic="http://schemas.openxmlformats.org/drawingml/2006/picture">
+                  <pic:nvPicPr>
+                    <pic:cNvPr id="228750129" name="Afbeelding 1" descr="Afbeelding met tekst, elektronica, schermopname, computer&#10;&#10;Automatisch gegenereerde beschrijving"/>
+                    <pic:cNvPicPr/>
+                  </pic:nvPicPr>
+                  <pic:blipFill rotWithShape="1">
+                    <a:blip r:embed="rId24">
+                      <a:extLst>
+                        <a:ext uri="{BEBA8EAE-BF5A-486C-A8C5-ECC9F3942E4B}">
+                          <a14:imgProps xmlns:a14="http://schemas.microsoft.com/office/drawing/2010/main">
+                            <a14:imgLayer r:embed="rId25">
+                              <a14:imgEffect>
+                                <a14:backgroundRemoval t="5434" b="92948" l="5890" r="92025">
+                                  <a14:foregroundMark x1="20000" y1="28786" x2="34724" y2="62312"/>
+                                  <a14:foregroundMark x1="34724" y1="62312" x2="69448" y2="82428"/>
+                                  <a14:foregroundMark x1="69448" y1="82428" x2="83190" y2="56879"/>
+                                  <a14:foregroundMark x1="83190" y1="56879" x2="82086" y2="36994"/>
+                                  <a14:foregroundMark x1="82086" y1="36994" x2="68589" y2="29827"/>
+                                  <a14:foregroundMark x1="68589" y1="29827" x2="49571" y2="26705"/>
+                                  <a14:foregroundMark x1="25153" y1="17341" x2="14724" y2="72370"/>
+                                  <a14:foregroundMark x1="12638" y1="11445" x2="12393" y2="55491"/>
+                                  <a14:foregroundMark x1="7975" y1="8902" x2="27607" y2="7514"/>
+                                  <a14:foregroundMark x1="27607" y1="7514" x2="84540" y2="16647"/>
+                                  <a14:foregroundMark x1="84540" y1="16647" x2="92025" y2="52139"/>
+                                  <a14:foregroundMark x1="92025" y1="52139" x2="88221" y2="78728"/>
+                                  <a14:foregroundMark x1="5399" y1="6821" x2="45521" y2="5896"/>
+                                  <a14:foregroundMark x1="45521" y1="5896" x2="83926" y2="8555"/>
+                                  <a14:foregroundMark x1="6135" y1="5549" x2="5890" y2="29827"/>
+                                  <a14:foregroundMark x1="6135" y1="80578" x2="19018" y2="86127"/>
+                                  <a14:foregroundMark x1="19018" y1="86127" x2="65767" y2="88555"/>
+                                  <a14:foregroundMark x1="65767" y1="88555" x2="67117" y2="88092"/>
+                                  <a14:foregroundMark x1="14847" y1="91445" x2="47853" y2="92948"/>
+                                  <a14:foregroundMark x1="47853" y1="92948" x2="74969" y2="91561"/>
+                                </a14:backgroundRemoval>
+                              </a14:imgEffect>
+                            </a14:imgLayer>
+                          </a14:imgProps>
+                        </a:ext>
+                      </a:extLst>
+                    </a:blip>
+                    <a:srcRect l="3763" t="3656" r="4037" b="3933"/>
+                    <a:stretch/>
+                  </pic:blipFill>
+                  <pic:spPr bwMode="auto">
+                    <a:xfrm>
+                      <a:off x="0" y="0"/>
+                      <a:ext cx="4309660" cy="4584510"/>
+                    </a:xfrm>
+                    <a:prstGeom prst="rect">
+                      <a:avLst/>
+                    </a:prstGeom>
+                    <a:ln>
+                      <a:noFill/>
+                    </a:ln>
+                    <a:extLst>
+                      <a:ext uri="{53640926-AAD7-44D8-BBD7-CCE9431645EC}">
+                        <a14:shadowObscured xmlns:a14="http://schemas.microsoft.com/office/drawing/2010/main"/>
+                      </a:ext>
+                    </a:extLst>
+                  </pic:spPr>
+                </pic:pic>
+              </a:graphicData>
+            </a:graphic>
+          </wp:inline>
+        </w:drawing>
+      </w:r>
+    </w:p>
+    <w:p>
+      <w:pPr>
+        <w:pStyle w:val="Kop4"/>
+      </w:pPr>
+      <w:r>
+        <w:t>Uitleg code</w:t>
+      </w:r>
+    </w:p>
+    <w:p>
+      <w:pPr>
+        <w:spacing w:line="312" w:lineRule="auto"/>
+        <w:ind w:left="1077"/>
+        <w:jc w:val="both"/>
+      </w:pPr>
+      <w:r>
+        <w:t>De `</w:t>
+      </w:r>
+      <w:proofErr w:type="spellStart"/>
+      <w:r>
+        <w:t>HomepageFragment</w:t>
+      </w:r>
+      <w:proofErr w:type="spellEnd"/>
+      <w:r>
+        <w:t xml:space="preserve">`-klasse is een </w:t>
+      </w:r>
+      <w:proofErr w:type="spellStart"/>
+      <w:r>
+        <w:t>subclass</w:t>
+      </w:r>
+      <w:proofErr w:type="spellEnd"/>
+      <w:r>
+        <w:t xml:space="preserve"> van `Fragment`. Binnen deze klasse wordt de binding met de bijbehorende lay-out (`</w:t>
+      </w:r>
+      <w:proofErr w:type="spellStart"/>
+      <w:r>
+        <w:t>FragmentHomepageBinding</w:t>
+      </w:r>
+      <w:proofErr w:type="spellEnd"/>
+      <w:r>
+        <w:t>`) geïmplementeerd via het Android View Binding-systeem.</w:t>
+      </w:r>
+    </w:p>
+    <w:p>
+      <w:pPr>
+        <w:spacing w:line="312" w:lineRule="auto"/>
+        <w:ind w:left="1077"/>
+        <w:jc w:val="both"/>
+      </w:pPr>
+      <w:r>
+        <w:t>Het fragment heeft een `</w:t>
+      </w:r>
+      <w:proofErr w:type="spellStart"/>
+      <w:r>
+        <w:t>ViewModel</w:t>
+      </w:r>
+      <w:proofErr w:type="spellEnd"/>
+      <w:r>
+        <w:t>` genaamd `</w:t>
+      </w:r>
+      <w:proofErr w:type="spellStart"/>
+      <w:r>
+        <w:t>HomepageFragmentViewModel</w:t>
+      </w:r>
+      <w:proofErr w:type="spellEnd"/>
+      <w:r>
+        <w:t>`, die verantwoordelijk is voor het beheren van gegevens en logica die specifiek zijn voor dit fragment.</w:t>
+      </w:r>
+    </w:p>
+    <w:p>
+      <w:pPr>
+        <w:spacing w:line="312" w:lineRule="auto"/>
+        <w:ind w:left="1077"/>
+        <w:jc w:val="both"/>
+      </w:pPr>
+      <w:r>
+        <w:t>In de `</w:t>
+      </w:r>
+      <w:proofErr w:type="spellStart"/>
+      <w:r>
+        <w:t>onCreateView</w:t>
+      </w:r>
+      <w:proofErr w:type="spellEnd"/>
+      <w:r>
+        <w:t xml:space="preserve">`-methode, die wordt aangeroepen bij het maken van de fragment, wordt de binding </w:t>
+      </w:r>
+      <w:proofErr w:type="spellStart"/>
+      <w:r>
+        <w:t>geïnitialiseerd</w:t>
+      </w:r>
+      <w:proofErr w:type="spellEnd"/>
+      <w:r>
+        <w:t xml:space="preserve">, de </w:t>
+      </w:r>
+      <w:proofErr w:type="spellStart"/>
+      <w:r>
+        <w:t>ViewModel</w:t>
+      </w:r>
+      <w:proofErr w:type="spellEnd"/>
+      <w:r>
+        <w:t xml:space="preserve"> geassocieerd en wordt de </w:t>
+      </w:r>
+      <w:proofErr w:type="spellStart"/>
+      <w:r>
+        <w:t>observer</w:t>
+      </w:r>
+      <w:proofErr w:type="spellEnd"/>
+      <w:r>
+        <w:t xml:space="preserve"> ingesteld om wijzigingen in de lijst met foto-URL's te volgen. Wanneer er veranderingen optreden, worden de </w:t>
+      </w:r>
+      <w:proofErr w:type="spellStart"/>
+      <w:r>
+        <w:t>ImageViews</w:t>
+      </w:r>
+      <w:proofErr w:type="spellEnd"/>
+      <w:r>
+        <w:t xml:space="preserve"> bijgewerkt met behulp van de Picasso-bibliotheek om afbeeldingen van de ontvangen URL's weer te geven.</w:t>
+      </w:r>
+      <w:r>
+        <w:t xml:space="preserve"> </w:t>
+      </w:r>
+      <w:r>
+        <w:t>Vervolgens wordt de methode `</w:t>
+      </w:r>
+      <w:proofErr w:type="spellStart"/>
+      <w:r>
+        <w:t>loadPhotoUrls</w:t>
+      </w:r>
+      <w:proofErr w:type="spellEnd"/>
+      <w:r>
+        <w:t xml:space="preserve">` van de </w:t>
+      </w:r>
+      <w:proofErr w:type="spellStart"/>
+      <w:r>
+        <w:t>ViewModel</w:t>
+      </w:r>
+      <w:proofErr w:type="spellEnd"/>
+      <w:r>
+        <w:t xml:space="preserve"> aangeroepen om de foto-URL's te laden.</w:t>
+      </w:r>
+    </w:p>
+    <w:p>
+      <w:pPr>
+        <w:spacing w:line="312" w:lineRule="auto"/>
+        <w:ind w:left="1077"/>
+        <w:jc w:val="both"/>
+      </w:pPr>
+      <w:r>
+        <w:t>De `</w:t>
+      </w:r>
+      <w:proofErr w:type="spellStart"/>
+      <w:r>
+        <w:t>onDestroyView</w:t>
+      </w:r>
+      <w:proofErr w:type="spellEnd"/>
+      <w:r>
+        <w:t>`-methode wordt gebruikt om het `_binding`-object naar `</w:t>
+      </w:r>
+      <w:proofErr w:type="spellStart"/>
+      <w:r>
+        <w:t>null</w:t>
+      </w:r>
+      <w:proofErr w:type="spellEnd"/>
+      <w:r>
+        <w:t>` te zetten, waardoor geheugenlekken worden voorkomen.</w:t>
+      </w:r>
+    </w:p>
+    <w:p>
+      <w:pPr>
+        <w:spacing w:line="312" w:lineRule="auto"/>
+        <w:ind w:left="1077"/>
+        <w:jc w:val="both"/>
+      </w:pPr>
+      <w:r>
+        <w:t xml:space="preserve">Kort samengevat biedt dit fragment een gestructureerde manier om de lay-out te initialiseren, de </w:t>
+      </w:r>
+      <w:proofErr w:type="spellStart"/>
+      <w:r>
+        <w:t>ViewModel</w:t>
+      </w:r>
+      <w:proofErr w:type="spellEnd"/>
+      <w:r>
+        <w:t xml:space="preserve"> te associëren en dynamisch afbeeldingen bij te werken op basis van wijzigingen in de lijst met foto-URL's. De `</w:t>
+      </w:r>
+      <w:proofErr w:type="spellStart"/>
+      <w:r>
+        <w:t>ViewModel</w:t>
+      </w:r>
+      <w:proofErr w:type="spellEnd"/>
+      <w:r>
+        <w:t>`-laag is verantwoordelijk voor het beheren van de gegevenslogica, terwijl het fragment zich richt op het verzorgen van de gebruikersinterface-interactie.</w:t>
+      </w:r>
+    </w:p>
+    <w:p>
+      <w:pPr>
+        <w:pStyle w:val="Kop3"/>
+      </w:pPr>
+      <w:bookmarkStart w:id="22" w:name="_Toc154670371"/>
+      <w:proofErr w:type="spellStart"/>
+      <w:r>
+        <w:lastRenderedPageBreak/>
+        <w:t>HomepageFragmentViewModel</w:t>
+      </w:r>
+      <w:bookmarkEnd w:id="22"/>
+      <w:proofErr w:type="spellEnd"/>
+    </w:p>
+    <w:p>
+      <w:pPr>
+        <w:pStyle w:val="Kop4"/>
+      </w:pPr>
+      <w:r>
+        <w:t>Code</w:t>
+      </w:r>
+    </w:p>
+    <w:p>
+      <w:pPr>
+        <w:ind w:left="1080"/>
+      </w:pPr>
+      <w:r>
+        <w:drawing>
+          <wp:inline distT="0" distB="0" distL="0" distR="0" wp14:anchorId="4226EB9E" wp14:editId="0CE7D7C0">
+            <wp:extent cx="4777740" cy="2139195"/>
+            <wp:effectExtent l="0" t="0" r="3810" b="0"/>
+            <wp:docPr id="1636793811" name="Afbeelding 1" descr="Afbeelding met tekst, schermopname, software, Multimediasoftware&#10;&#10;Automatisch gegenereerde beschrijving"/>
+            <wp:cNvGraphicFramePr>
+              <a:graphicFrameLocks xmlns:a="http://schemas.openxmlformats.org/drawingml/2006/main" noChangeAspect="1"/>
+            </wp:cNvGraphicFramePr>
+            <a:graphic xmlns:a="http://schemas.openxmlformats.org/drawingml/2006/main">
+              <a:graphicData uri="http://schemas.openxmlformats.org/drawingml/2006/picture">
+                <pic:pic xmlns:pic="http://schemas.openxmlformats.org/drawingml/2006/picture">
+                  <pic:nvPicPr>
+                    <pic:cNvPr id="1636793811" name="Afbeelding 1" descr="Afbeelding met tekst, schermopname, software, Multimediasoftware&#10;&#10;Automatisch gegenereerde beschrijving"/>
+                    <pic:cNvPicPr/>
+                  </pic:nvPicPr>
+                  <pic:blipFill rotWithShape="1">
+                    <a:blip r:embed="rId26">
+                      <a:extLst>
+                        <a:ext uri="{BEBA8EAE-BF5A-486C-A8C5-ECC9F3942E4B}">
+                          <a14:imgProps xmlns:a14="http://schemas.microsoft.com/office/drawing/2010/main">
+                            <a14:imgLayer r:embed="rId27">
+                              <a14:imgEffect>
+                                <a14:backgroundRemoval t="9485" b="89973" l="7056" r="94844">
+                                  <a14:foregroundMark x1="10719" y1="14905" x2="7056" y2="34146"/>
+                                  <a14:foregroundMark x1="7056" y1="34146" x2="8684" y2="88076"/>
+                                  <a14:foregroundMark x1="91316" y1="13279" x2="94844" y2="30352"/>
+                                  <a14:foregroundMark x1="94844" y1="30352" x2="93487" y2="68293"/>
+                                </a14:backgroundRemoval>
+                              </a14:imgEffect>
+                            </a14:imgLayer>
+                          </a14:imgProps>
+                        </a:ext>
+                      </a:extLst>
+                    </a:blip>
+                    <a:srcRect l="5174" t="9397" r="3685" b="9084"/>
+                    <a:stretch/>
+                  </pic:blipFill>
+                  <pic:spPr bwMode="auto">
+                    <a:xfrm>
+                      <a:off x="0" y="0"/>
+                      <a:ext cx="4780930" cy="2140623"/>
+                    </a:xfrm>
+                    <a:prstGeom prst="rect">
+                      <a:avLst/>
+                    </a:prstGeom>
+                    <a:ln>
+                      <a:noFill/>
+                    </a:ln>
+                    <a:extLst>
+                      <a:ext uri="{53640926-AAD7-44D8-BBD7-CCE9431645EC}">
+                        <a14:shadowObscured xmlns:a14="http://schemas.microsoft.com/office/drawing/2010/main"/>
+                      </a:ext>
+                    </a:extLst>
+                  </pic:spPr>
+                </pic:pic>
+              </a:graphicData>
+            </a:graphic>
+          </wp:inline>
+        </w:drawing>
+      </w:r>
+    </w:p>
+    <w:p>
+      <w:pPr>
+        <w:pStyle w:val="Kop4"/>
+      </w:pPr>
+      <w:r>
+        <w:t>Uitleg code</w:t>
+      </w:r>
+    </w:p>
+    <w:p>
+      <w:pPr>
+        <w:spacing w:line="312" w:lineRule="auto"/>
+        <w:ind w:left="1077"/>
+        <w:jc w:val="both"/>
+      </w:pPr>
+      <w:r>
+        <w:t>De `</w:t>
+      </w:r>
+      <w:proofErr w:type="spellStart"/>
+      <w:r>
+        <w:t>HomepageFragmentViewModel</w:t>
+      </w:r>
+      <w:proofErr w:type="spellEnd"/>
+      <w:r>
+        <w:t xml:space="preserve">`-klasse is een </w:t>
+      </w:r>
+      <w:proofErr w:type="spellStart"/>
+      <w:r>
+        <w:t>subclass</w:t>
+      </w:r>
+      <w:proofErr w:type="spellEnd"/>
+      <w:r>
+        <w:t xml:space="preserve"> van `</w:t>
+      </w:r>
+      <w:proofErr w:type="spellStart"/>
+      <w:r>
+        <w:t>ViewModel</w:t>
+      </w:r>
+      <w:proofErr w:type="spellEnd"/>
+      <w:r>
+        <w:t>`. Binnen deze klasse wordt er een instantie van `</w:t>
+      </w:r>
+      <w:proofErr w:type="spellStart"/>
+      <w:r>
+        <w:t>HomePagePhotosRepository</w:t>
+      </w:r>
+      <w:proofErr w:type="spellEnd"/>
+      <w:r>
+        <w:t>` aangemaakt via de methode `</w:t>
+      </w:r>
+      <w:proofErr w:type="spellStart"/>
+      <w:r>
+        <w:t>getInstance</w:t>
+      </w:r>
+      <w:proofErr w:type="spellEnd"/>
+      <w:r>
+        <w:t>()`.</w:t>
+      </w:r>
+    </w:p>
+    <w:p>
+      <w:pPr>
+        <w:spacing w:line="312" w:lineRule="auto"/>
+        <w:ind w:left="1077"/>
+        <w:jc w:val="both"/>
+      </w:pPr>
+      <w:r>
+        <w:t>De klasse bevat een `</w:t>
+      </w:r>
+      <w:proofErr w:type="spellStart"/>
+      <w:r>
+        <w:t>MutableLiveData</w:t>
+      </w:r>
+      <w:proofErr w:type="spellEnd"/>
+      <w:r>
+        <w:t>` met de naam `</w:t>
+      </w:r>
+      <w:proofErr w:type="spellStart"/>
+      <w:r>
+        <w:t>photoUrlsLiveData</w:t>
+      </w:r>
+      <w:proofErr w:type="spellEnd"/>
+      <w:r>
+        <w:t xml:space="preserve">`, die fungeert als een </w:t>
+      </w:r>
+      <w:proofErr w:type="spellStart"/>
+      <w:r>
+        <w:t>waarnemerbare</w:t>
+      </w:r>
+      <w:proofErr w:type="spellEnd"/>
+      <w:r>
+        <w:t xml:space="preserve"> gegevensbron voor de lijst met foto-URL's</w:t>
+      </w:r>
+    </w:p>
+    <w:p>
+      <w:pPr>
+        <w:spacing w:line="312" w:lineRule="auto"/>
+        <w:ind w:left="1077"/>
+        <w:jc w:val="both"/>
+      </w:pPr>
+      <w:r>
+        <w:t>De `</w:t>
+      </w:r>
+      <w:proofErr w:type="spellStart"/>
+      <w:r>
+        <w:t>loadPhotoUrls</w:t>
+      </w:r>
+      <w:proofErr w:type="spellEnd"/>
+      <w:r>
+        <w:t>`-methode in deze klasse wordt aangeroepen om foto-URL's op te halen vanuit de `</w:t>
+      </w:r>
+      <w:proofErr w:type="spellStart"/>
+      <w:r>
+        <w:t>HomePagePhotosRepository</w:t>
+      </w:r>
+      <w:proofErr w:type="spellEnd"/>
+      <w:r>
+        <w:t xml:space="preserve">`. Hierbij wordt een </w:t>
+      </w:r>
+      <w:proofErr w:type="spellStart"/>
+      <w:r>
+        <w:t>callback</w:t>
+      </w:r>
+      <w:proofErr w:type="spellEnd"/>
+      <w:r>
+        <w:t xml:space="preserve"> gebruikt om de verkregen foto-URL's door te geven aan `</w:t>
+      </w:r>
+      <w:proofErr w:type="spellStart"/>
+      <w:r>
+        <w:t>photoUrlsLiveData</w:t>
+      </w:r>
+      <w:proofErr w:type="spellEnd"/>
+      <w:r>
+        <w:t>`. Het gebruik van `</w:t>
+      </w:r>
+      <w:proofErr w:type="spellStart"/>
+      <w:r>
+        <w:t>postValue</w:t>
+      </w:r>
+      <w:proofErr w:type="spellEnd"/>
+      <w:r>
+        <w:t>` zorgt ervoor dat deze bewerking veilig wordt uitgevoerd op de hoofdthread.</w:t>
+      </w:r>
+    </w:p>
+    <w:p>
+      <w:pPr>
+        <w:spacing w:line="312" w:lineRule="auto"/>
+        <w:ind w:left="1077"/>
+        <w:jc w:val="both"/>
+      </w:pPr>
+      <w:r>
+        <w:t xml:space="preserve">In wezen fungeert deze </w:t>
+      </w:r>
+      <w:proofErr w:type="spellStart"/>
+      <w:r>
+        <w:t>ViewModel</w:t>
+      </w:r>
+      <w:proofErr w:type="spellEnd"/>
+      <w:r>
+        <w:t xml:space="preserve"> als een tussenschakel tussen de `</w:t>
+      </w:r>
+      <w:proofErr w:type="spellStart"/>
+      <w:r>
+        <w:t>HomePagePhotosRepository</w:t>
+      </w:r>
+      <w:proofErr w:type="spellEnd"/>
+      <w:r>
+        <w:t>` en het bijbehorende fragment (`</w:t>
+      </w:r>
+      <w:proofErr w:type="spellStart"/>
+      <w:r>
+        <w:t>HomepageFragment</w:t>
+      </w:r>
+      <w:proofErr w:type="spellEnd"/>
+      <w:r>
+        <w:t>`). Het initieert het ophalen van foto-URL's en zorgt ervoor dat wijzigingen in deze gegevens worden gecommuniceerd naar de observe</w:t>
+      </w:r>
+      <w:r>
+        <w:t>re</w:t>
+      </w:r>
+      <w:r>
+        <w:t xml:space="preserve">nde componenten, zoals de </w:t>
+      </w:r>
+      <w:proofErr w:type="spellStart"/>
+      <w:r>
+        <w:t>ImageViews</w:t>
+      </w:r>
+      <w:proofErr w:type="spellEnd"/>
+      <w:r>
+        <w:t xml:space="preserve"> in het bijbehorende fragment.</w:t>
+      </w:r>
+    </w:p>
+    <w:p>
+      <w:pPr>
+        <w:pStyle w:val="Kop3"/>
+      </w:pPr>
+      <w:bookmarkStart w:id="23" w:name="_Toc154670372"/>
+      <w:r>
+        <w:lastRenderedPageBreak/>
+        <w:t>Fragment_homepage.xml</w:t>
+      </w:r>
+      <w:bookmarkEnd w:id="23"/>
+    </w:p>
+    <w:p>
+      <w:pPr>
+        <w:pStyle w:val="Kop4"/>
+      </w:pPr>
+      <w:r>
+        <w:t>Code</w:t>
+      </w:r>
+    </w:p>
+    <w:p>
+      <w:pPr>
+        <w:spacing w:after="0"/>
+        <w:ind w:left="1080"/>
+      </w:pPr>
+      <w:r>
+        <w:drawing>
+          <wp:inline distT="0" distB="0" distL="0" distR="0" wp14:anchorId="46659CDB" wp14:editId="41D0FE35">
+            <wp:extent cx="4032000" cy="4005320"/>
+            <wp:effectExtent l="0" t="0" r="6985" b="0"/>
+            <wp:docPr id="2141335771" name="Afbeelding 1" descr="Afbeelding met tekst, schermopname&#10;&#10;Automatisch gegenereerde beschrijving"/>
+            <wp:cNvGraphicFramePr>
+              <a:graphicFrameLocks xmlns:a="http://schemas.openxmlformats.org/drawingml/2006/main" noChangeAspect="1"/>
+            </wp:cNvGraphicFramePr>
+            <a:graphic xmlns:a="http://schemas.openxmlformats.org/drawingml/2006/main">
+              <a:graphicData uri="http://schemas.openxmlformats.org/drawingml/2006/picture">
+                <pic:pic xmlns:pic="http://schemas.openxmlformats.org/drawingml/2006/picture">
+                  <pic:nvPicPr>
+                    <pic:cNvPr id="2141335771" name="Afbeelding 1" descr="Afbeelding met tekst, schermopname&#10;&#10;Automatisch gegenereerde beschrijving"/>
+                    <pic:cNvPicPr/>
+                  </pic:nvPicPr>
+                  <pic:blipFill rotWithShape="1">
+                    <a:blip r:embed="rId28">
+                      <a:extLst>
+                        <a:ext uri="{BEBA8EAE-BF5A-486C-A8C5-ECC9F3942E4B}">
+                          <a14:imgProps xmlns:a14="http://schemas.microsoft.com/office/drawing/2010/main">
+                            <a14:imgLayer r:embed="rId29">
+                              <a14:imgEffect>
+                                <a14:backgroundRemoval t="7423" b="97759" l="5699" r="95794">
+                                  <a14:foregroundMark x1="5834" y1="7703" x2="79104" y2="43417"/>
+                                  <a14:foregroundMark x1="71777" y1="12185" x2="81004" y2="78431"/>
+                                  <a14:foregroundMark x1="81004" y1="78431" x2="81004" y2="78431"/>
+                                  <a14:foregroundMark x1="87110" y1="22549" x2="91316" y2="96218"/>
+                                  <a14:foregroundMark x1="91316" y1="96218" x2="25237" y2="95098"/>
+                                  <a14:foregroundMark x1="12754" y1="98039" x2="79512" y2="96499"/>
+                                  <a14:foregroundMark x1="87788" y1="90756" x2="94980" y2="80252"/>
+                                  <a14:foregroundMark x1="94980" y1="80252" x2="92266" y2="42857"/>
+                                  <a14:foregroundMark x1="92266" y1="42857" x2="88467" y2="33473"/>
+                                  <a14:foregroundMark x1="88467" y1="33473" x2="88602" y2="32773"/>
+                                  <a14:foregroundMark x1="95794" y1="7563" x2="95251" y2="14146"/>
+                                </a14:backgroundRemoval>
+                              </a14:imgEffect>
+                            </a14:imgLayer>
+                          </a14:imgProps>
+                        </a:ext>
+                      </a:extLst>
+                    </a:blip>
+                    <a:srcRect l="3760" t="4550" r="3149"/>
+                    <a:stretch/>
+                  </pic:blipFill>
+                  <pic:spPr bwMode="auto">
+                    <a:xfrm>
+                      <a:off x="0" y="0"/>
+                      <a:ext cx="4032000" cy="4005320"/>
+                    </a:xfrm>
+                    <a:prstGeom prst="rect">
+                      <a:avLst/>
+                    </a:prstGeom>
+                    <a:ln>
+                      <a:noFill/>
+                    </a:ln>
+                    <a:extLst>
+                      <a:ext uri="{53640926-AAD7-44D8-BBD7-CCE9431645EC}">
+                        <a14:shadowObscured xmlns:a14="http://schemas.microsoft.com/office/drawing/2010/main"/>
+                      </a:ext>
+                    </a:extLst>
+                  </pic:spPr>
+                </pic:pic>
+              </a:graphicData>
+            </a:graphic>
+          </wp:inline>
+        </w:drawing>
+      </w:r>
+    </w:p>
+    <w:p>
+      <w:pPr>
+        <w:ind w:left="1080"/>
+      </w:pPr>
+      <w:r>
+        <w:drawing>
+          <wp:inline distT="0" distB="0" distL="0" distR="0" wp14:anchorId="21083399" wp14:editId="7F20BD43">
+            <wp:extent cx="4032000" cy="5024790"/>
+            <wp:effectExtent l="0" t="0" r="6985" b="4445"/>
+            <wp:docPr id="701890038" name="Afbeelding 1" descr="Afbeelding met tekst, menu, schermopname&#10;&#10;Automatisch gegenereerde beschrijving"/>
+            <wp:cNvGraphicFramePr>
+              <a:graphicFrameLocks xmlns:a="http://schemas.openxmlformats.org/drawingml/2006/main" noChangeAspect="1"/>
+            </wp:cNvGraphicFramePr>
+            <a:graphic xmlns:a="http://schemas.openxmlformats.org/drawingml/2006/main">
+              <a:graphicData uri="http://schemas.openxmlformats.org/drawingml/2006/picture">
+                <pic:pic xmlns:pic="http://schemas.openxmlformats.org/drawingml/2006/picture">
+                  <pic:nvPicPr>
+                    <pic:cNvPr id="701890038" name="Afbeelding 1" descr="Afbeelding met tekst, menu, schermopname&#10;&#10;Automatisch gegenereerde beschrijving"/>
+                    <pic:cNvPicPr/>
+                  </pic:nvPicPr>
+                  <pic:blipFill rotWithShape="1">
+                    <a:blip r:embed="rId30">
+                      <a:extLst>
+                        <a:ext uri="{BEBA8EAE-BF5A-486C-A8C5-ECC9F3942E4B}">
+                          <a14:imgProps xmlns:a14="http://schemas.microsoft.com/office/drawing/2010/main">
+                            <a14:imgLayer r:embed="rId31">
+                              <a14:imgEffect>
+                                <a14:backgroundRemoval t="1863" b="98370" l="7825" r="93369">
+                                  <a14:foregroundMark x1="43634" y1="72875" x2="47613" y2="47031"/>
+                                  <a14:foregroundMark x1="47613" y1="47031" x2="25862" y2="68685"/>
+                                  <a14:foregroundMark x1="25862" y1="68685" x2="53979" y2="95693"/>
+                                  <a14:foregroundMark x1="53979" y1="95693" x2="82361" y2="69383"/>
+                                  <a14:foregroundMark x1="82361" y1="69383" x2="77586" y2="46217"/>
+                                  <a14:foregroundMark x1="72944" y1="39581" x2="55438" y2="30501"/>
+                                  <a14:foregroundMark x1="55438" y1="30501" x2="46286" y2="29802"/>
+                                  <a14:foregroundMark x1="29973" y1="6286" x2="8886" y2="19790"/>
+                                  <a14:foregroundMark x1="8886" y1="19790" x2="12997" y2="60536"/>
+                                  <a14:foregroundMark x1="12997" y1="60536" x2="16976" y2="68801"/>
+                                  <a14:foregroundMark x1="14721" y1="6054" x2="45623" y2="5471"/>
+                                  <a14:foregroundMark x1="45623" y1="5471" x2="77984" y2="8149"/>
+                                  <a14:foregroundMark x1="77984" y1="8149" x2="87533" y2="44354"/>
+                                  <a14:foregroundMark x1="10743" y1="1979" x2="81698" y2="4773"/>
+                                  <a14:foregroundMark x1="81698" y1="4773" x2="91379" y2="16764"/>
+                                  <a14:foregroundMark x1="91379" y1="16764" x2="88992" y2="69849"/>
+                                  <a14:foregroundMark x1="93369" y1="7101" x2="7825" y2="1979"/>
+                                  <a14:foregroundMark x1="12997" y1="97090" x2="32493" y2="99418"/>
+                                  <a14:foregroundMark x1="32493" y1="99418" x2="88462" y2="98254"/>
+                                  <a14:foregroundMark x1="88462" y1="98254" x2="89920" y2="98370"/>
+                                </a14:backgroundRemoval>
+                              </a14:imgEffect>
+                            </a14:imgLayer>
+                          </a14:imgProps>
+                        </a:ext>
+                      </a:extLst>
+                    </a:blip>
+                    <a:srcRect l="4260" r="4323"/>
+                    <a:stretch/>
+                  </pic:blipFill>
+                  <pic:spPr bwMode="auto">
+                    <a:xfrm>
+                      <a:off x="0" y="0"/>
+                      <a:ext cx="4032000" cy="5024790"/>
+                    </a:xfrm>
+                    <a:prstGeom prst="rect">
+                      <a:avLst/>
+                    </a:prstGeom>
+                    <a:ln>
+                      <a:noFill/>
+                    </a:ln>
+                    <a:extLst>
+                      <a:ext uri="{53640926-AAD7-44D8-BBD7-CCE9431645EC}">
+                        <a14:shadowObscured xmlns:a14="http://schemas.microsoft.com/office/drawing/2010/main"/>
+                      </a:ext>
+                    </a:extLst>
+                  </pic:spPr>
+                </pic:pic>
+              </a:graphicData>
+            </a:graphic>
+          </wp:inline>
+        </w:drawing>
+      </w:r>
+    </w:p>
+    <w:p>
+      <w:pPr>
+        <w:ind w:left="1080"/>
+      </w:pPr>
+      <w:r>
+        <w:lastRenderedPageBreak/>
+        <w:drawing>
+          <wp:inline distT="0" distB="0" distL="0" distR="0" wp14:anchorId="11F15B29" wp14:editId="289742D9">
+            <wp:extent cx="4032000" cy="5060405"/>
+            <wp:effectExtent l="0" t="0" r="6985" b="6985"/>
+            <wp:docPr id="65562802" name="Afbeelding 1" descr="Afbeelding met tekst, schermopname, menu&#10;&#10;Automatisch gegenereerde beschrijving"/>
+            <wp:cNvGraphicFramePr>
+              <a:graphicFrameLocks xmlns:a="http://schemas.openxmlformats.org/drawingml/2006/main" noChangeAspect="1"/>
+            </wp:cNvGraphicFramePr>
+            <a:graphic xmlns:a="http://schemas.openxmlformats.org/drawingml/2006/main">
+              <a:graphicData uri="http://schemas.openxmlformats.org/drawingml/2006/picture">
+                <pic:pic xmlns:pic="http://schemas.openxmlformats.org/drawingml/2006/picture">
+                  <pic:nvPicPr>
+                    <pic:cNvPr id="65562802" name="Afbeelding 1" descr="Afbeelding met tekst, schermopname, menu&#10;&#10;Automatisch gegenereerde beschrijving"/>
+                    <pic:cNvPicPr/>
+                  </pic:nvPicPr>
+                  <pic:blipFill rotWithShape="1">
+                    <a:blip r:embed="rId32">
+                      <a:extLst>
+                        <a:ext uri="{BEBA8EAE-BF5A-486C-A8C5-ECC9F3942E4B}">
+                          <a14:imgProps xmlns:a14="http://schemas.microsoft.com/office/drawing/2010/main">
+                            <a14:imgLayer r:embed="rId33">
+                              <a14:imgEffect>
+                                <a14:backgroundRemoval t="1221" b="93230" l="7560" r="91910">
+                                  <a14:foregroundMark x1="18037" y1="36293" x2="35411" y2="67037"/>
+                                  <a14:foregroundMark x1="35411" y1="67037" x2="82891" y2="63596"/>
+                                  <a14:foregroundMark x1="82891" y1="63596" x2="81432" y2="34517"/>
+                                  <a14:foregroundMark x1="81432" y1="34517" x2="80106" y2="32297"/>
+                                  <a14:foregroundMark x1="14721" y1="54273" x2="18170" y2="81798"/>
+                                  <a14:foregroundMark x1="18170" y1="81798" x2="47480" y2="89900"/>
+                                  <a14:foregroundMark x1="47480" y1="89900" x2="76393" y2="87347"/>
+                                  <a14:foregroundMark x1="76393" y1="87347" x2="85676" y2="68036"/>
+                                  <a14:foregroundMark x1="85676" y1="68036" x2="86207" y2="63041"/>
+                                  <a14:foregroundMark x1="15252" y1="93230" x2="76260" y2="91010"/>
+                                  <a14:foregroundMark x1="86207" y1="92675" x2="91910" y2="85350"/>
+                                  <a14:foregroundMark x1="91910" y1="85350" x2="89257" y2="47059"/>
+                                  <a14:foregroundMark x1="12599" y1="37070" x2="26923" y2="22531"/>
+                                  <a14:foregroundMark x1="26923" y1="22531" x2="53979" y2="18757"/>
+                                  <a14:foregroundMark x1="53979" y1="18757" x2="61804" y2="19312"/>
+                                  <a14:foregroundMark x1="59682" y1="47725" x2="78117" y2="26637"/>
+                                  <a14:foregroundMark x1="78117" y1="26637" x2="70292" y2="3774"/>
+                                  <a14:foregroundMark x1="70292" y1="3774" x2="18833" y2="3663"/>
+                                  <a14:foregroundMark x1="18833" y1="3663" x2="64721" y2="7325"/>
+                                  <a14:foregroundMark x1="64721" y1="7325" x2="79310" y2="21199"/>
+                                  <a14:foregroundMark x1="79310" y1="21199" x2="77719" y2="33185"/>
+                                  <a14:foregroundMark x1="79310" y1="2442" x2="8886" y2="4661"/>
+                                  <a14:foregroundMark x1="8886" y1="4661" x2="7692" y2="13651"/>
+                                  <a14:foregroundMark x1="7692" y1="1221" x2="79708" y2="1887"/>
+                                </a14:backgroundRemoval>
+                              </a14:imgEffect>
+                            </a14:imgLayer>
+                          </a14:imgProps>
+                        </a:ext>
+                      </a:extLst>
+                    </a:blip>
+                    <a:srcRect l="4186" r="4594" b="4189"/>
+                    <a:stretch/>
+                  </pic:blipFill>
+                  <pic:spPr bwMode="auto">
+                    <a:xfrm>
+                      <a:off x="0" y="0"/>
+                      <a:ext cx="4032000" cy="5060405"/>
+                    </a:xfrm>
+                    <a:prstGeom prst="rect">
+                      <a:avLst/>
+                    </a:prstGeom>
+                    <a:ln>
+                      <a:noFill/>
+                    </a:ln>
+                    <a:extLst>
+                      <a:ext uri="{53640926-AAD7-44D8-BBD7-CCE9431645EC}">
+                        <a14:shadowObscured xmlns:a14="http://schemas.microsoft.com/office/drawing/2010/main"/>
+                      </a:ext>
+                    </a:extLst>
+                  </pic:spPr>
+                </pic:pic>
+              </a:graphicData>
+            </a:graphic>
+          </wp:inline>
+        </w:drawing>
+      </w:r>
+    </w:p>
+    <w:p>
+      <w:pPr>
+        <w:pStyle w:val="Kop4"/>
+      </w:pPr>
+      <w:r>
+        <w:t>Uitleg code</w:t>
+      </w:r>
+    </w:p>
+    <w:p>
+      <w:pPr>
+        <w:spacing w:line="312" w:lineRule="auto"/>
+        <w:ind w:left="1077"/>
+        <w:jc w:val="both"/>
+      </w:pPr>
+      <w:r>
+        <w:t xml:space="preserve">Dit </w:t>
+      </w:r>
+      <w:proofErr w:type="spellStart"/>
+      <w:r>
+        <w:t>XML-bestand</w:t>
+      </w:r>
+      <w:proofErr w:type="spellEnd"/>
+      <w:r>
+        <w:t xml:space="preserve"> definieert de lay-out voor het fragment met de naam `</w:t>
+      </w:r>
+      <w:proofErr w:type="spellStart"/>
+      <w:r>
+        <w:t>HomepageFragment</w:t>
+      </w:r>
+      <w:proofErr w:type="spellEnd"/>
+      <w:r>
+        <w:t>`. De lay-out begint met de specificatie van de variabele `</w:t>
+      </w:r>
+      <w:proofErr w:type="spellStart"/>
+      <w:r>
+        <w:t>homepageFragmentViewModel</w:t>
+      </w:r>
+      <w:proofErr w:type="spellEnd"/>
+      <w:r>
+        <w:t xml:space="preserve">` in het `&lt;data&gt;`-element, waardoor gegevensuitwisseling tussen de lay-out en de </w:t>
+      </w:r>
+      <w:proofErr w:type="spellStart"/>
+      <w:r>
+        <w:t>ViewModel</w:t>
+      </w:r>
+      <w:proofErr w:type="spellEnd"/>
+      <w:r>
+        <w:t xml:space="preserve"> mogelijk is.</w:t>
+      </w:r>
+    </w:p>
+    <w:p>
+      <w:pPr>
+        <w:spacing w:line="312" w:lineRule="auto"/>
+        <w:ind w:left="1077"/>
+        <w:jc w:val="both"/>
+      </w:pPr>
+      <w:r>
+        <w:t>Binnen de `</w:t>
+      </w:r>
+      <w:proofErr w:type="spellStart"/>
+      <w:r>
+        <w:t>ScrollView</w:t>
+      </w:r>
+      <w:proofErr w:type="spellEnd"/>
+      <w:r>
+        <w:t>` bevindt zich een `</w:t>
+      </w:r>
+      <w:proofErr w:type="spellStart"/>
+      <w:r>
+        <w:t>ConstraintLayout</w:t>
+      </w:r>
+      <w:proofErr w:type="spellEnd"/>
+      <w:r>
+        <w:t>`, dat de hoofdindeling van de UI-elementen beheert. Er zijn meerdere `</w:t>
+      </w:r>
+      <w:proofErr w:type="spellStart"/>
+      <w:r>
+        <w:t>TextView</w:t>
+      </w:r>
+      <w:proofErr w:type="spellEnd"/>
+      <w:r>
+        <w:t>`-elementen voor het weergeven van tekst, waaronder de slogan, een over-ons-kop, en alinea's tekst. De teksteigenschappen zoals lettergrootte en lettertype zijn aangepast voor elk tekstelement.</w:t>
+      </w:r>
+    </w:p>
+    <w:p>
+      <w:pPr>
+        <w:spacing w:line="312" w:lineRule="auto"/>
+        <w:ind w:left="1077"/>
+        <w:jc w:val="both"/>
+      </w:pPr>
+      <w:r>
+        <w:t>Daarnaast zijn er twee `</w:t>
+      </w:r>
+      <w:proofErr w:type="spellStart"/>
+      <w:r>
+        <w:t>CardView</w:t>
+      </w:r>
+      <w:proofErr w:type="spellEnd"/>
+      <w:r>
+        <w:t>`-elementen, `</w:t>
+      </w:r>
+      <w:proofErr w:type="spellStart"/>
+      <w:r>
+        <w:t>photoCardView</w:t>
+      </w:r>
+      <w:proofErr w:type="spellEnd"/>
+      <w:r>
+        <w:t>` en `</w:t>
+      </w:r>
+      <w:proofErr w:type="spellStart"/>
+      <w:r>
+        <w:t>overOnsCardView</w:t>
+      </w:r>
+      <w:proofErr w:type="spellEnd"/>
+      <w:r>
+        <w:t>`, die fungeren als containers voor andere weergave-elementen. Deze kaarten hebben afgeronde hoeken en een subtiele schaduw voor visuele aantrekkelijkheid.</w:t>
+      </w:r>
+    </w:p>
+    <w:p>
+      <w:pPr>
+        <w:spacing w:line="312" w:lineRule="auto"/>
+        <w:ind w:left="1077"/>
+        <w:jc w:val="both"/>
+      </w:pPr>
+      <w:r>
+        <w:t>Binnen de `</w:t>
+      </w:r>
+      <w:proofErr w:type="spellStart"/>
+      <w:r>
+        <w:t>CardView</w:t>
+      </w:r>
+      <w:proofErr w:type="spellEnd"/>
+      <w:r>
+        <w:t>`-elementen bevinden zich `</w:t>
+      </w:r>
+      <w:proofErr w:type="spellStart"/>
+      <w:r>
+        <w:t>ImageView</w:t>
+      </w:r>
+      <w:proofErr w:type="spellEnd"/>
+      <w:r>
+        <w:t>`-elementen (`imageView2` en `</w:t>
+      </w:r>
+      <w:proofErr w:type="spellStart"/>
+      <w:r>
+        <w:t>overOnsImageView</w:t>
+      </w:r>
+      <w:proofErr w:type="spellEnd"/>
+      <w:r>
+        <w:t>`) voor het weergeven van afbeeldingen. Momenteel is de bron van de afbeeldingen ingesteld op een standaardafbeelding genaamd "</w:t>
+      </w:r>
+      <w:proofErr w:type="spellStart"/>
+      <w:r>
+        <w:t>homepagephoto</w:t>
+      </w:r>
+      <w:proofErr w:type="spellEnd"/>
+      <w:r>
+        <w:t xml:space="preserve">", maar deze zullen later dynamisch worden vervangen door afbeeldingen die worden opgehaald vanuit de </w:t>
+      </w:r>
+      <w:proofErr w:type="spellStart"/>
+      <w:r>
+        <w:t>ViewModel</w:t>
+      </w:r>
+      <w:proofErr w:type="spellEnd"/>
+      <w:r>
+        <w:t>.</w:t>
+      </w:r>
+    </w:p>
+    <w:p>
+      <w:pPr>
+        <w:spacing w:line="312" w:lineRule="auto"/>
+        <w:ind w:left="1077"/>
+        <w:jc w:val="both"/>
+      </w:pPr>
+      <w:r>
+        <w:t>Verder zijn er `</w:t>
+      </w:r>
+      <w:proofErr w:type="spellStart"/>
+      <w:r>
+        <w:t>TextView</w:t>
+      </w:r>
+      <w:proofErr w:type="spellEnd"/>
+      <w:r>
+        <w:t xml:space="preserve">`-elementen specifiek voor het gedeelte "Over Ons", waaronder een </w:t>
+      </w:r>
+      <w:proofErr w:type="spellStart"/>
+      <w:r>
+        <w:t>subkop</w:t>
+      </w:r>
+      <w:proofErr w:type="spellEnd"/>
+      <w:r>
+        <w:t>, tekstalinea's en informatie over Ronny.</w:t>
+      </w:r>
+    </w:p>
     <w:sectPr>
       <w:pgSz w:w="11906" w:h="16838"/>
-      <w:pgMar w:top="1417" w:right="1417" w:bottom="1417" w:left="1417" w:header="708" w:footer="708" w:gutter="0"/>
+      <w:pgMar w:top="851" w:right="851" w:bottom="851" w:left="851" w:header="709" w:footer="709" w:gutter="0"/>
       <w:cols w:space="708"/>
       <w:docGrid w:linePitch="360"/>
     </w:sectPr>
   </w:body>
 </w:document>
+</file>
+
+<file path=word/numbering.xml><?xml version="1.0" encoding="utf-8"?>
+<w:numbering xmlns:wpc="http://schemas.microsoft.com/office/word/2010/wordprocessingCanvas" xmlns:cx="http://schemas.microsoft.com/office/drawing/2014/chartex" xmlns:cx1="http://schemas.microsoft.com/office/drawing/2015/9/8/chartex" xmlns:cx2="http://schemas.microsoft.com/office/drawing/2015/10/21/chartex" xmlns:cx3="http://schemas.microsoft.com/office/drawing/2016/5/9/chartex" xmlns:cx4="http://schemas.microsoft.com/office/drawing/2016/5/10/chartex" xmlns:cx5="http://schemas.microsoft.com/office/drawing/2016/5/11/chartex" xmlns:cx6="http://schemas.microsoft.com/office/drawing/2016/5/12/chartex" xmlns:cx7="http://schemas.microsoft.com/office/drawing/2016/5/13/chartex" xmlns:cx8="http://schemas.microsoft.com/office/drawing/2016/5/14/chartex" xmlns:mc="http://schemas.openxmlformats.org/markup-compatibility/2006" xmlns:aink="http://schemas.microsoft.com/office/drawing/2016/ink" xmlns:am3d="http://schemas.microsoft.com/office/drawing/2017/model3d" xmlns:o="urn:schemas-microsoft-com:office:office" xmlns:oel="http://schemas.microsoft.com/office/2019/extlst" xmlns:r="http://schemas.openxmlformats.org/officeDocument/2006/relationships" xmlns:m="http://schemas.openxmlformats.org/officeDocument/2006/math" xmlns:v="urn:schemas-microsoft-com:vml" xmlns:wp14="http://schemas.microsoft.com/office/word/2010/wordprocessingDrawing" xmlns:wp="http://schemas.openxmlformats.org/drawingml/2006/wordprocessingDrawing" xmlns:w10="urn:schemas-microsoft-com:office:word" xmlns:w="http://schemas.openxmlformats.org/wordprocessingml/2006/main" xmlns:w14="http://schemas.microsoft.com/office/word/2010/wordml" xmlns:w15="http://schemas.microsoft.com/office/word/2012/wordml" xmlns:w16cex="http://schemas.microsoft.com/office/word/2018/wordml/cex" xmlns:w16cid="http://schemas.microsoft.com/office/word/2016/wordml/cid" xmlns:w16="http://schemas.microsoft.com/office/word/2018/wordml" xmlns:w16sdtdh="http://schemas.microsoft.com/office/word/2020/wordml/sdtdatahash" xmlns:w16se="http://schemas.microsoft.com/office/word/2015/wordml/symex" xmlns:wpg="http://schemas.microsoft.com/office/word/2010/wordprocessingGroup" xmlns:wpi="http://schemas.microsoft.com/office/word/2010/wordprocessingInk" xmlns:wne="http://schemas.microsoft.com/office/word/2006/wordml" xmlns:wps="http://schemas.microsoft.com/office/word/2010/wordprocessingShape" mc:Ignorable="w14 w15 w16se w16cid w16 w16cex w16sdtdh wp14">
+  <w:abstractNum w:abstractNumId="0" w15:restartNumberingAfterBreak="0">
+    <w:nsid w:val="23180629"/>
+    <w:multiLevelType w:val="multilevel"/>
+    <w:tmpl w:val="0813001F"/>
+    <w:lvl w:ilvl="0">
+      <w:start w:val="1"/>
+      <w:numFmt w:val="decimal"/>
+      <w:lvlText w:val="%1."/>
+      <w:lvlJc w:val="left"/>
+      <w:pPr>
+        <w:ind w:left="1068" w:hanging="360"/>
+      </w:pPr>
+    </w:lvl>
+    <w:lvl w:ilvl="1">
+      <w:start w:val="1"/>
+      <w:numFmt w:val="decimal"/>
+      <w:lvlText w:val="%1.%2."/>
+      <w:lvlJc w:val="left"/>
+      <w:pPr>
+        <w:ind w:left="1500" w:hanging="432"/>
+      </w:pPr>
+    </w:lvl>
+    <w:lvl w:ilvl="2">
+      <w:start w:val="1"/>
+      <w:numFmt w:val="decimal"/>
+      <w:lvlText w:val="%1.%2.%3."/>
+      <w:lvlJc w:val="left"/>
+      <w:pPr>
+        <w:ind w:left="1932" w:hanging="504"/>
+      </w:pPr>
+    </w:lvl>
+    <w:lvl w:ilvl="3">
+      <w:start w:val="1"/>
+      <w:numFmt w:val="decimal"/>
+      <w:lvlText w:val="%1.%2.%3.%4."/>
+      <w:lvlJc w:val="left"/>
+      <w:pPr>
+        <w:ind w:left="2436" w:hanging="648"/>
+      </w:pPr>
+    </w:lvl>
+    <w:lvl w:ilvl="4">
+      <w:start w:val="1"/>
+      <w:numFmt w:val="decimal"/>
+      <w:lvlText w:val="%1.%2.%3.%4.%5."/>
+      <w:lvlJc w:val="left"/>
+      <w:pPr>
+        <w:ind w:left="2940" w:hanging="792"/>
+      </w:pPr>
+    </w:lvl>
+    <w:lvl w:ilvl="5">
+      <w:start w:val="1"/>
+      <w:numFmt w:val="decimal"/>
+      <w:lvlText w:val="%1.%2.%3.%4.%5.%6."/>
+      <w:lvlJc w:val="left"/>
+      <w:pPr>
+        <w:ind w:left="3444" w:hanging="936"/>
+      </w:pPr>
+    </w:lvl>
+    <w:lvl w:ilvl="6">
+      <w:start w:val="1"/>
+      <w:numFmt w:val="decimal"/>
+      <w:lvlText w:val="%1.%2.%3.%4.%5.%6.%7."/>
+      <w:lvlJc w:val="left"/>
+      <w:pPr>
+        <w:ind w:left="3948" w:hanging="1080"/>
+      </w:pPr>
+    </w:lvl>
+    <w:lvl w:ilvl="7">
+      <w:start w:val="1"/>
+      <w:numFmt w:val="decimal"/>
+      <w:lvlText w:val="%1.%2.%3.%4.%5.%6.%7.%8."/>
+      <w:lvlJc w:val="left"/>
+      <w:pPr>
+        <w:ind w:left="4452" w:hanging="1224"/>
+      </w:pPr>
+    </w:lvl>
+    <w:lvl w:ilvl="8">
+      <w:start w:val="1"/>
+      <w:numFmt w:val="decimal"/>
+      <w:lvlText w:val="%1.%2.%3.%4.%5.%6.%7.%8.%9."/>
+      <w:lvlJc w:val="left"/>
+      <w:pPr>
+        <w:ind w:left="5028" w:hanging="1440"/>
+      </w:pPr>
+    </w:lvl>
+  </w:abstractNum>
+  <w:abstractNum w:abstractNumId="1" w15:restartNumberingAfterBreak="0">
+    <w:nsid w:val="390B087C"/>
+    <w:multiLevelType w:val="hybridMultilevel"/>
+    <w:tmpl w:val="36023B74"/>
+    <w:lvl w:ilvl="0" w:tplc="E362B55C">
+      <w:start w:val="1"/>
+      <w:numFmt w:val="decimal"/>
+      <w:lvlText w:val="%1."/>
+      <w:lvlJc w:val="left"/>
+      <w:pPr>
+        <w:ind w:left="720" w:hanging="360"/>
+      </w:pPr>
+    </w:lvl>
+    <w:lvl w:ilvl="1" w:tplc="08130019">
+      <w:start w:val="1"/>
+      <w:numFmt w:val="lowerLetter"/>
+      <w:lvlText w:val="%2."/>
+      <w:lvlJc w:val="left"/>
+      <w:pPr>
+        <w:ind w:left="1440" w:hanging="360"/>
+      </w:pPr>
+    </w:lvl>
+    <w:lvl w:ilvl="2" w:tplc="0813001B" w:tentative="1">
+      <w:start w:val="1"/>
+      <w:numFmt w:val="lowerRoman"/>
+      <w:lvlText w:val="%3."/>
+      <w:lvlJc w:val="right"/>
+      <w:pPr>
+        <w:ind w:left="2160" w:hanging="180"/>
+      </w:pPr>
+    </w:lvl>
+    <w:lvl w:ilvl="3" w:tplc="0813000F" w:tentative="1">
+      <w:start w:val="1"/>
+      <w:numFmt w:val="decimal"/>
+      <w:lvlText w:val="%4."/>
+      <w:lvlJc w:val="left"/>
+      <w:pPr>
+        <w:ind w:left="2880" w:hanging="360"/>
+      </w:pPr>
+    </w:lvl>
+    <w:lvl w:ilvl="4" w:tplc="08130019" w:tentative="1">
+      <w:start w:val="1"/>
+      <w:numFmt w:val="lowerLetter"/>
+      <w:lvlText w:val="%5."/>
+      <w:lvlJc w:val="left"/>
+      <w:pPr>
+        <w:ind w:left="3600" w:hanging="360"/>
+      </w:pPr>
+    </w:lvl>
+    <w:lvl w:ilvl="5" w:tplc="0813001B" w:tentative="1">
+      <w:start w:val="1"/>
+      <w:numFmt w:val="lowerRoman"/>
+      <w:lvlText w:val="%6."/>
+      <w:lvlJc w:val="right"/>
+      <w:pPr>
+        <w:ind w:left="4320" w:hanging="180"/>
+      </w:pPr>
+    </w:lvl>
+    <w:lvl w:ilvl="6" w:tplc="0813000F" w:tentative="1">
+      <w:start w:val="1"/>
+      <w:numFmt w:val="decimal"/>
+      <w:lvlText w:val="%7."/>
+      <w:lvlJc w:val="left"/>
+      <w:pPr>
+        <w:ind w:left="5040" w:hanging="360"/>
+      </w:pPr>
+    </w:lvl>
+    <w:lvl w:ilvl="7" w:tplc="08130019" w:tentative="1">
+      <w:start w:val="1"/>
+      <w:numFmt w:val="lowerLetter"/>
+      <w:lvlText w:val="%8."/>
+      <w:lvlJc w:val="left"/>
+      <w:pPr>
+        <w:ind w:left="5760" w:hanging="360"/>
+      </w:pPr>
+    </w:lvl>
+    <w:lvl w:ilvl="8" w:tplc="0813001B" w:tentative="1">
+      <w:start w:val="1"/>
+      <w:numFmt w:val="lowerRoman"/>
+      <w:lvlText w:val="%9."/>
+      <w:lvlJc w:val="right"/>
+      <w:pPr>
+        <w:ind w:left="6480" w:hanging="180"/>
+      </w:pPr>
+    </w:lvl>
+  </w:abstractNum>
+  <w:abstractNum w:abstractNumId="2" w15:restartNumberingAfterBreak="0">
+    <w:nsid w:val="459D54CF"/>
+    <w:multiLevelType w:val="multilevel"/>
+    <w:tmpl w:val="10BEB83A"/>
+    <w:lvl w:ilvl="0">
+      <w:start w:val="1"/>
+      <w:numFmt w:val="decimal"/>
+      <w:pStyle w:val="Kop2"/>
+      <w:lvlText w:val="%1."/>
+      <w:lvlJc w:val="left"/>
+      <w:pPr>
+        <w:ind w:left="720" w:hanging="360"/>
+      </w:pPr>
+      <w:rPr>
+        <w:rFonts w:hint="default"/>
+        <w:color w:val="auto"/>
+      </w:rPr>
+    </w:lvl>
+    <w:lvl w:ilvl="1">
+      <w:start w:val="1"/>
+      <w:numFmt w:val="decimal"/>
+      <w:pStyle w:val="Kop3"/>
+      <w:isLgl/>
+      <w:lvlText w:val="%1.%2"/>
+      <w:lvlJc w:val="left"/>
+      <w:pPr>
+        <w:ind w:left="720" w:hanging="360"/>
+      </w:pPr>
+      <w:rPr>
+        <w:rFonts w:hint="default"/>
+      </w:rPr>
+    </w:lvl>
+    <w:lvl w:ilvl="2">
+      <w:start w:val="1"/>
+      <w:numFmt w:val="decimal"/>
+      <w:pStyle w:val="Kop4"/>
+      <w:isLgl/>
+      <w:lvlText w:val="%1.%2.%3"/>
+      <w:lvlJc w:val="left"/>
+      <w:pPr>
+        <w:ind w:left="1080" w:hanging="720"/>
+      </w:pPr>
+      <w:rPr>
+        <w:rFonts w:hint="default"/>
+      </w:rPr>
+    </w:lvl>
+    <w:lvl w:ilvl="3">
+      <w:start w:val="1"/>
+      <w:numFmt w:val="decimal"/>
+      <w:isLgl/>
+      <w:lvlText w:val="%1.%2.%3.%4"/>
+      <w:lvlJc w:val="left"/>
+      <w:pPr>
+        <w:ind w:left="1080" w:hanging="720"/>
+      </w:pPr>
+      <w:rPr>
+        <w:rFonts w:hint="default"/>
+      </w:rPr>
+    </w:lvl>
+    <w:lvl w:ilvl="4">
+      <w:start w:val="1"/>
+      <w:numFmt w:val="decimal"/>
+      <w:isLgl/>
+      <w:lvlText w:val="%1.%2.%3.%4.%5"/>
+      <w:lvlJc w:val="left"/>
+      <w:pPr>
+        <w:ind w:left="1440" w:hanging="1080"/>
+      </w:pPr>
+      <w:rPr>
+        <w:rFonts w:hint="default"/>
+      </w:rPr>
+    </w:lvl>
+    <w:lvl w:ilvl="5">
+      <w:start w:val="1"/>
+      <w:numFmt w:val="decimal"/>
+      <w:isLgl/>
+      <w:lvlText w:val="%1.%2.%3.%4.%5.%6"/>
+      <w:lvlJc w:val="left"/>
+      <w:pPr>
+        <w:ind w:left="1440" w:hanging="1080"/>
+      </w:pPr>
+      <w:rPr>
+        <w:rFonts w:hint="default"/>
+      </w:rPr>
+    </w:lvl>
+    <w:lvl w:ilvl="6">
+      <w:start w:val="1"/>
+      <w:numFmt w:val="decimal"/>
+      <w:isLgl/>
+      <w:lvlText w:val="%1.%2.%3.%4.%5.%6.%7"/>
+      <w:lvlJc w:val="left"/>
+      <w:pPr>
+        <w:ind w:left="1800" w:hanging="1440"/>
+      </w:pPr>
+      <w:rPr>
+        <w:rFonts w:hint="default"/>
+      </w:rPr>
+    </w:lvl>
+    <w:lvl w:ilvl="7">
+      <w:start w:val="1"/>
+      <w:numFmt w:val="decimal"/>
+      <w:isLgl/>
+      <w:lvlText w:val="%1.%2.%3.%4.%5.%6.%7.%8"/>
+      <w:lvlJc w:val="left"/>
+      <w:pPr>
+        <w:ind w:left="1800" w:hanging="1440"/>
+      </w:pPr>
+      <w:rPr>
+        <w:rFonts w:hint="default"/>
+      </w:rPr>
+    </w:lvl>
+    <w:lvl w:ilvl="8">
+      <w:start w:val="1"/>
+      <w:numFmt w:val="decimal"/>
+      <w:isLgl/>
+      <w:lvlText w:val="%1.%2.%3.%4.%5.%6.%7.%8.%9"/>
+      <w:lvlJc w:val="left"/>
+      <w:pPr>
+        <w:ind w:left="1800" w:hanging="1440"/>
+      </w:pPr>
+      <w:rPr>
+        <w:rFonts w:hint="default"/>
+      </w:rPr>
+    </w:lvl>
+  </w:abstractNum>
+  <w:num w:numId="1" w16cid:durableId="428622820">
+    <w:abstractNumId w:val="1"/>
+  </w:num>
+  <w:num w:numId="2" w16cid:durableId="693305481">
+    <w:abstractNumId w:val="0"/>
+  </w:num>
+  <w:num w:numId="3" w16cid:durableId="5257915">
+    <w:abstractNumId w:val="2"/>
+  </w:num>
+  <w:num w:numId="4" w16cid:durableId="579099036">
+    <w:abstractNumId w:val="2"/>
+    <w:lvlOverride w:ilvl="0">
+      <w:startOverride w:val="1"/>
+    </w:lvlOverride>
+    <w:lvlOverride w:ilvl="1">
+      <w:startOverride w:val="1"/>
+    </w:lvlOverride>
+    <w:lvlOverride w:ilvl="2">
+      <w:startOverride w:val="1"/>
+    </w:lvlOverride>
+    <w:lvlOverride w:ilvl="3">
+      <w:startOverride w:val="1"/>
+    </w:lvlOverride>
+    <w:lvlOverride w:ilvl="4">
+      <w:startOverride w:val="1"/>
+    </w:lvlOverride>
+    <w:lvlOverride w:ilvl="5">
+      <w:startOverride w:val="1"/>
+    </w:lvlOverride>
+    <w:lvlOverride w:ilvl="6">
+      <w:startOverride w:val="1"/>
+    </w:lvlOverride>
+    <w:lvlOverride w:ilvl="7">
+      <w:startOverride w:val="1"/>
+    </w:lvlOverride>
+    <w:lvlOverride w:ilvl="8">
+      <w:startOverride w:val="1"/>
+    </w:lvlOverride>
+  </w:num>
+  <w:num w:numId="5" w16cid:durableId="1029645755">
+    <w:abstractNumId w:val="2"/>
+    <w:lvlOverride w:ilvl="0">
+      <w:startOverride w:val="3"/>
+    </w:lvlOverride>
+    <w:lvlOverride w:ilvl="1">
+      <w:startOverride w:val="1"/>
+    </w:lvlOverride>
+  </w:num>
+  <w:num w:numId="6" w16cid:durableId="1799109785">
+    <w:abstractNumId w:val="2"/>
+    <w:lvlOverride w:ilvl="0">
+      <w:startOverride w:val="1"/>
+    </w:lvlOverride>
+    <w:lvlOverride w:ilvl="1">
+      <w:startOverride w:val="1"/>
+    </w:lvlOverride>
+    <w:lvlOverride w:ilvl="2">
+      <w:startOverride w:val="1"/>
+    </w:lvlOverride>
+    <w:lvlOverride w:ilvl="3">
+      <w:startOverride w:val="1"/>
+    </w:lvlOverride>
+    <w:lvlOverride w:ilvl="4">
+      <w:startOverride w:val="1"/>
+    </w:lvlOverride>
+    <w:lvlOverride w:ilvl="5">
+      <w:startOverride w:val="1"/>
+    </w:lvlOverride>
+    <w:lvlOverride w:ilvl="6">
+      <w:startOverride w:val="1"/>
+    </w:lvlOverride>
+    <w:lvlOverride w:ilvl="7">
+      <w:startOverride w:val="1"/>
+    </w:lvlOverride>
+    <w:lvlOverride w:ilvl="8">
+      <w:startOverride w:val="1"/>
+    </w:lvlOverride>
+  </w:num>
+</w:numbering>
 </file>
 
 <file path=word/styles.xml><?xml version="1.0" encoding="utf-8"?>
@@ -772,6 +4875,104 @@
       <w:jc w:val="left"/>
     </w:pPr>
   </w:style>
+  <w:style w:type="paragraph" w:styleId="Kop1">
+    <w:name w:val="heading 1"/>
+    <w:basedOn w:val="Standaard"/>
+    <w:next w:val="Standaard"/>
+    <w:link w:val="Kop1Char"/>
+    <w:uiPriority w:val="9"/>
+    <w:qFormat/>
+    <w:rsid w:val="00A20729"/>
+    <w:pPr>
+      <w:keepNext/>
+      <w:keepLines/>
+      <w:spacing w:before="240" w:after="0"/>
+      <w:outlineLvl w:val="0"/>
+    </w:pPr>
+    <w:rPr>
+      <w:rFonts w:asciiTheme="majorHAnsi" w:eastAsiaTheme="majorEastAsia" w:hAnsiTheme="majorHAnsi" w:cstheme="majorBidi"/>
+      <w:color w:val="0D0D0D" w:themeColor="text1" w:themeTint="F2"/>
+      <w:sz w:val="32"/>
+      <w:szCs w:val="32"/>
+    </w:rPr>
+  </w:style>
+  <w:style w:type="paragraph" w:styleId="Kop2">
+    <w:name w:val="heading 2"/>
+    <w:basedOn w:val="Standaard"/>
+    <w:next w:val="Standaard"/>
+    <w:link w:val="Kop2Char"/>
+    <w:uiPriority w:val="9"/>
+    <w:unhideWhenUsed/>
+    <w:qFormat/>
+    <w:rsid w:val="0082176E"/>
+    <w:pPr>
+      <w:keepNext/>
+      <w:keepLines/>
+      <w:numPr>
+        <w:numId w:val="3"/>
+      </w:numPr>
+      <w:spacing w:after="120"/>
+      <w:outlineLvl w:val="1"/>
+    </w:pPr>
+    <w:rPr>
+      <w:rFonts w:asciiTheme="majorHAnsi" w:eastAsiaTheme="majorEastAsia" w:hAnsiTheme="majorHAnsi" w:cstheme="majorBidi"/>
+      <w:color w:val="0D0D0D" w:themeColor="text1" w:themeTint="F2"/>
+      <w:sz w:val="26"/>
+      <w:szCs w:val="26"/>
+    </w:rPr>
+  </w:style>
+  <w:style w:type="paragraph" w:styleId="Kop3">
+    <w:name w:val="heading 3"/>
+    <w:basedOn w:val="Standaard"/>
+    <w:next w:val="Standaard"/>
+    <w:link w:val="Kop3Char"/>
+    <w:uiPriority w:val="9"/>
+    <w:unhideWhenUsed/>
+    <w:qFormat/>
+    <w:rsid w:val="0082176E"/>
+    <w:pPr>
+      <w:keepNext/>
+      <w:keepLines/>
+      <w:numPr>
+        <w:ilvl w:val="1"/>
+        <w:numId w:val="3"/>
+      </w:numPr>
+      <w:spacing w:after="120"/>
+      <w:outlineLvl w:val="2"/>
+    </w:pPr>
+    <w:rPr>
+      <w:rFonts w:asciiTheme="majorHAnsi" w:eastAsiaTheme="majorEastAsia" w:hAnsiTheme="majorHAnsi" w:cstheme="majorBidi"/>
+      <w:color w:val="0D0D0D" w:themeColor="text1" w:themeTint="F2"/>
+      <w:sz w:val="24"/>
+      <w:szCs w:val="24"/>
+    </w:rPr>
+  </w:style>
+  <w:style w:type="paragraph" w:styleId="Kop4">
+    <w:name w:val="heading 4"/>
+    <w:basedOn w:val="Standaard"/>
+    <w:next w:val="Standaard"/>
+    <w:link w:val="Kop4Char"/>
+    <w:uiPriority w:val="9"/>
+    <w:unhideWhenUsed/>
+    <w:qFormat/>
+    <w:rsid w:val="0082176E"/>
+    <w:pPr>
+      <w:keepNext/>
+      <w:keepLines/>
+      <w:numPr>
+        <w:ilvl w:val="2"/>
+        <w:numId w:val="3"/>
+      </w:numPr>
+      <w:spacing w:after="120"/>
+      <w:outlineLvl w:val="3"/>
+    </w:pPr>
+    <w:rPr>
+      <w:rFonts w:asciiTheme="majorHAnsi" w:eastAsiaTheme="majorEastAsia" w:hAnsiTheme="majorHAnsi" w:cstheme="majorBidi"/>
+      <w:i/>
+      <w:iCs/>
+      <w:color w:val="0D0D0D" w:themeColor="text1" w:themeTint="F2"/>
+    </w:rPr>
+  </w:style>
   <w:style w:type="character" w:default="1" w:styleId="Standaardalinea-lettertype">
     <w:name w:val="Default Paragraph Font"/>
     <w:uiPriority w:val="1"/>
@@ -829,6 +5030,135 @@
       <w:lang w:eastAsia="nl-BE"/>
       <w14:ligatures w14:val="none"/>
     </w:rPr>
+  </w:style>
+  <w:style w:type="character" w:customStyle="1" w:styleId="Kop1Char">
+    <w:name w:val="Kop 1 Char"/>
+    <w:basedOn w:val="Standaardalinea-lettertype"/>
+    <w:link w:val="Kop1"/>
+    <w:uiPriority w:val="9"/>
+    <w:rsid w:val="00A20729"/>
+    <w:rPr>
+      <w:rFonts w:asciiTheme="majorHAnsi" w:eastAsiaTheme="majorEastAsia" w:hAnsiTheme="majorHAnsi" w:cstheme="majorBidi"/>
+      <w:color w:val="0D0D0D" w:themeColor="text1" w:themeTint="F2"/>
+      <w:sz w:val="32"/>
+      <w:szCs w:val="32"/>
+    </w:rPr>
+  </w:style>
+  <w:style w:type="paragraph" w:styleId="Kopvaninhoudsopgave">
+    <w:name w:val="TOC Heading"/>
+    <w:basedOn w:val="Kop1"/>
+    <w:next w:val="Standaard"/>
+    <w:uiPriority w:val="39"/>
+    <w:unhideWhenUsed/>
+    <w:qFormat/>
+    <w:rsid w:val="00A20729"/>
+    <w:pPr>
+      <w:outlineLvl w:val="9"/>
+    </w:pPr>
+    <w:rPr>
+      <w:kern w:val="0"/>
+      <w:lang w:eastAsia="nl-BE"/>
+      <w14:ligatures w14:val="none"/>
+    </w:rPr>
+  </w:style>
+  <w:style w:type="character" w:customStyle="1" w:styleId="Kop2Char">
+    <w:name w:val="Kop 2 Char"/>
+    <w:basedOn w:val="Standaardalinea-lettertype"/>
+    <w:link w:val="Kop2"/>
+    <w:uiPriority w:val="9"/>
+    <w:rsid w:val="0082176E"/>
+    <w:rPr>
+      <w:rFonts w:asciiTheme="majorHAnsi" w:eastAsiaTheme="majorEastAsia" w:hAnsiTheme="majorHAnsi" w:cstheme="majorBidi"/>
+      <w:color w:val="0D0D0D" w:themeColor="text1" w:themeTint="F2"/>
+      <w:sz w:val="26"/>
+      <w:szCs w:val="26"/>
+    </w:rPr>
+  </w:style>
+  <w:style w:type="paragraph" w:styleId="Inhopg1">
+    <w:name w:val="toc 1"/>
+    <w:basedOn w:val="Standaard"/>
+    <w:next w:val="Standaard"/>
+    <w:autoRedefine/>
+    <w:uiPriority w:val="39"/>
+    <w:unhideWhenUsed/>
+    <w:rsid w:val="00107D0A"/>
+    <w:pPr>
+      <w:spacing w:after="100"/>
+    </w:pPr>
+  </w:style>
+  <w:style w:type="paragraph" w:styleId="Inhopg2">
+    <w:name w:val="toc 2"/>
+    <w:basedOn w:val="Standaard"/>
+    <w:next w:val="Standaard"/>
+    <w:autoRedefine/>
+    <w:uiPriority w:val="39"/>
+    <w:unhideWhenUsed/>
+    <w:rsid w:val="00107D0A"/>
+    <w:pPr>
+      <w:spacing w:after="100"/>
+      <w:ind w:left="220"/>
+    </w:pPr>
+  </w:style>
+  <w:style w:type="character" w:styleId="Hyperlink">
+    <w:name w:val="Hyperlink"/>
+    <w:basedOn w:val="Standaardalinea-lettertype"/>
+    <w:uiPriority w:val="99"/>
+    <w:unhideWhenUsed/>
+    <w:rsid w:val="00107D0A"/>
+    <w:rPr>
+      <w:color w:val="0563C1" w:themeColor="hyperlink"/>
+      <w:u w:val="single"/>
+    </w:rPr>
+  </w:style>
+  <w:style w:type="character" w:customStyle="1" w:styleId="Kop3Char">
+    <w:name w:val="Kop 3 Char"/>
+    <w:basedOn w:val="Standaardalinea-lettertype"/>
+    <w:link w:val="Kop3"/>
+    <w:uiPriority w:val="9"/>
+    <w:rsid w:val="0082176E"/>
+    <w:rPr>
+      <w:rFonts w:asciiTheme="majorHAnsi" w:eastAsiaTheme="majorEastAsia" w:hAnsiTheme="majorHAnsi" w:cstheme="majorBidi"/>
+      <w:color w:val="0D0D0D" w:themeColor="text1" w:themeTint="F2"/>
+      <w:sz w:val="24"/>
+      <w:szCs w:val="24"/>
+    </w:rPr>
+  </w:style>
+  <w:style w:type="paragraph" w:styleId="Lijstalinea">
+    <w:name w:val="List Paragraph"/>
+    <w:basedOn w:val="Standaard"/>
+    <w:uiPriority w:val="34"/>
+    <w:qFormat/>
+    <w:rsid w:val="00107D0A"/>
+    <w:pPr>
+      <w:ind w:left="720"/>
+      <w:contextualSpacing/>
+    </w:pPr>
+  </w:style>
+  <w:style w:type="character" w:customStyle="1" w:styleId="Kop4Char">
+    <w:name w:val="Kop 4 Char"/>
+    <w:basedOn w:val="Standaardalinea-lettertype"/>
+    <w:link w:val="Kop4"/>
+    <w:uiPriority w:val="9"/>
+    <w:rsid w:val="0082176E"/>
+    <w:rPr>
+      <w:rFonts w:asciiTheme="majorHAnsi" w:eastAsiaTheme="majorEastAsia" w:hAnsiTheme="majorHAnsi" w:cstheme="majorBidi"/>
+      <w:i/>
+      <w:iCs/>
+      <w:color w:val="0D0D0D" w:themeColor="text1" w:themeTint="F2"/>
+    </w:rPr>
+  </w:style>
+  <w:style w:type="paragraph" w:styleId="Inhopg3">
+    <w:name w:val="toc 3"/>
+    <w:basedOn w:val="Standaard"/>
+    <w:next w:val="Standaard"/>
+    <w:autoRedefine/>
+    <w:uiPriority w:val="39"/>
+    <w:unhideWhenUsed/>
+    <w:rsid w:val="00F05E37"/>
+    <w:pPr>
+      <w:spacing w:after="100"/>
+      <w:ind w:left="440"/>
+    </w:pPr>
   </w:style>
 </w:styles>
 </file>
@@ -1003,19 +5333,19 @@
 
 <file path=word/glossary/fontTable.xml><?xml version="1.0" encoding="utf-8"?>
 <w:fonts xmlns:mc="http://schemas.openxmlformats.org/markup-compatibility/2006" xmlns:r="http://schemas.openxmlformats.org/officeDocument/2006/relationships" xmlns:w="http://schemas.openxmlformats.org/wordprocessingml/2006/main" xmlns:w14="http://schemas.microsoft.com/office/word/2010/wordml" xmlns:w15="http://schemas.microsoft.com/office/word/2012/wordml" xmlns:w16cex="http://schemas.microsoft.com/office/word/2018/wordml/cex" xmlns:w16cid="http://schemas.microsoft.com/office/word/2016/wordml/cid" xmlns:w16="http://schemas.microsoft.com/office/word/2018/wordml" xmlns:w16sdtdh="http://schemas.microsoft.com/office/word/2020/wordml/sdtdatahash" xmlns:w16se="http://schemas.microsoft.com/office/word/2015/wordml/symex" mc:Ignorable="w14 w15 w16se w16cid w16 w16cex w16sdtdh">
+  <w:font w:name="Times New Roman">
+    <w:panose1 w:val="02020603050405020304"/>
+    <w:charset w:val="00"/>
+    <w:family w:val="roman"/>
+    <w:pitch w:val="variable"/>
+    <w:sig w:usb0="E0002EFF" w:usb1="C000785B" w:usb2="00000009" w:usb3="00000000" w:csb0="000001FF" w:csb1="00000000"/>
+  </w:font>
   <w:font w:name="Calibri">
     <w:panose1 w:val="020F0502020204030204"/>
     <w:charset w:val="00"/>
     <w:family w:val="swiss"/>
     <w:pitch w:val="variable"/>
     <w:sig w:usb0="E4002EFF" w:usb1="C200247B" w:usb2="00000009" w:usb3="00000000" w:csb0="000001FF" w:csb1="00000000"/>
-  </w:font>
-  <w:font w:name="Times New Roman">
-    <w:panose1 w:val="02020603050405020304"/>
-    <w:charset w:val="00"/>
-    <w:family w:val="roman"/>
-    <w:pitch w:val="variable"/>
-    <w:sig w:usb0="E0002EFF" w:usb1="C000785B" w:usb2="00000009" w:usb3="00000000" w:csb0="000001FF" w:csb1="00000000"/>
   </w:font>
   <w:font w:name="Calibri Light">
     <w:panose1 w:val="020F0302020204030204"/>
@@ -1044,6 +5374,8 @@
   </w:compat>
   <w:rsids>
     <w:rsidRoot w:val="00927C5D"/>
+    <w:rsid w:val="00153010"/>
+    <w:rsid w:val="00673FD4"/>
     <w:rsid w:val="00927C5D"/>
     <w:rsid w:val="00FE04B6"/>
   </w:rsids>
@@ -1832,10 +6164,22 @@
 </CoverPageProperties>
 </file>
 
+<file path=customXml/item2.xml><?xml version="1.0" encoding="utf-8"?>
+<b:Sources xmlns:b="http://schemas.openxmlformats.org/officeDocument/2006/bibliography" xmlns="http://schemas.openxmlformats.org/officeDocument/2006/bibliography" SelectedStyle="\APASixthEditionOfficeOnline.xsl" StyleName="APA" Version="6"/>
+</file>
+
 <file path=customXml/itemProps1.xml><?xml version="1.0" encoding="utf-8"?>
 <ds:datastoreItem xmlns:ds="http://schemas.openxmlformats.org/officeDocument/2006/customXml" ds:itemID="{55AF091B-3C7A-41E3-B477-F2FDAA23CFDA}">
   <ds:schemaRefs>
     <ds:schemaRef ds:uri="http://schemas.microsoft.com/office/2006/coverPageProps"/>
   </ds:schemaRefs>
 </ds:datastoreItem>
+</file>
+
+<file path=customXml/itemProps2.xml><?xml version="1.0" encoding="utf-8"?>
+<ds:datastoreItem xmlns:ds="http://schemas.openxmlformats.org/officeDocument/2006/customXml" ds:itemID="{07A0DE5F-9BA1-4456-A548-8808353694B4}">
+  <ds:schemaRefs>
+    <ds:schemaRef ds:uri="http://schemas.openxmlformats.org/officeDocument/2006/bibliography"/>
+  </ds:schemaRefs>
+</ds:datastoreItem>
 </file>
</xml_diff>